<commit_message>
Updated BioJS Review document
</commit_message>
<xml_diff>
--- a/SSI-BioJS-Review.docx
+++ b/SSI-BioJS-Review.docx
@@ -891,7 +891,7 @@
         <w:rPr>
           <w:noProof/>
         </w:rPr>
-        <w:instrText xml:space="preserve"> PAGEREF _Toc284509463 \h </w:instrText>
+        <w:instrText xml:space="preserve"> PAGEREF _Toc284595789 \h </w:instrText>
       </w:r>
       <w:r>
         <w:rPr>
@@ -953,7 +953,7 @@
         <w:rPr>
           <w:noProof/>
         </w:rPr>
-        <w:instrText xml:space="preserve"> PAGEREF _Toc284509464 \h </w:instrText>
+        <w:instrText xml:space="preserve"> PAGEREF _Toc284595790 \h </w:instrText>
       </w:r>
       <w:r>
         <w:rPr>
@@ -997,7 +997,7 @@
         <w:rPr>
           <w:noProof/>
         </w:rPr>
-        <w:t>3 User Experience Review</w:t>
+        <w:t>3 Separate documentation for users and developers based on technical abilities (Novice, Intermediate and Experienced)</w:t>
       </w:r>
       <w:r>
         <w:rPr>
@@ -1015,7 +1015,69 @@
         <w:rPr>
           <w:noProof/>
         </w:rPr>
-        <w:instrText xml:space="preserve"> PAGEREF _Toc284509465 \h </w:instrText>
+        <w:instrText xml:space="preserve"> PAGEREF _Toc284595791 \h </w:instrText>
+      </w:r>
+      <w:r>
+        <w:rPr>
+          <w:noProof/>
+        </w:rPr>
+      </w:r>
+      <w:r>
+        <w:rPr>
+          <w:noProof/>
+        </w:rPr>
+        <w:fldChar w:fldCharType="separate"/>
+      </w:r>
+      <w:r>
+        <w:rPr>
+          <w:noProof/>
+        </w:rPr>
+        <w:t>4</w:t>
+      </w:r>
+      <w:r>
+        <w:rPr>
+          <w:noProof/>
+        </w:rPr>
+        <w:fldChar w:fldCharType="end"/>
+      </w:r>
+    </w:p>
+    <w:p>
+      <w:pPr>
+        <w:pStyle w:val="TOC1"/>
+        <w:tabs>
+          <w:tab w:val="right" w:leader="dot" w:pos="9060"/>
+        </w:tabs>
+        <w:rPr>
+          <w:rFonts w:asciiTheme="minorHAnsi" w:eastAsiaTheme="minorEastAsia" w:hAnsiTheme="minorHAnsi" w:cstheme="minorBidi"/>
+          <w:b w:val="0"/>
+          <w:noProof/>
+          <w:szCs w:val="24"/>
+          <w:lang w:eastAsia="ja-JP"/>
+        </w:rPr>
+      </w:pPr>
+      <w:r>
+        <w:rPr>
+          <w:noProof/>
+        </w:rPr>
+        <w:t>4 User Experience Review</w:t>
+      </w:r>
+      <w:r>
+        <w:rPr>
+          <w:noProof/>
+        </w:rPr>
+        <w:tab/>
+      </w:r>
+      <w:r>
+        <w:rPr>
+          <w:noProof/>
+        </w:rPr>
+        <w:fldChar w:fldCharType="begin"/>
+      </w:r>
+      <w:r>
+        <w:rPr>
+          <w:noProof/>
+        </w:rPr>
+        <w:instrText xml:space="preserve"> PAGEREF _Toc284595792 \h </w:instrText>
       </w:r>
       <w:r>
         <w:rPr>
@@ -1078,7 +1140,7 @@
         <w:rPr>
           <w:noProof/>
         </w:rPr>
-        <w:instrText xml:space="preserve"> PAGEREF _Toc284509466 \h </w:instrText>
+        <w:instrText xml:space="preserve"> PAGEREF _Toc284595793 \h </w:instrText>
       </w:r>
       <w:r>
         <w:rPr>
@@ -1141,7 +1203,7 @@
         <w:rPr>
           <w:noProof/>
         </w:rPr>
-        <w:instrText xml:space="preserve"> PAGEREF _Toc284509467 \h </w:instrText>
+        <w:instrText xml:space="preserve"> PAGEREF _Toc284595794 \h </w:instrText>
       </w:r>
       <w:r>
         <w:rPr>
@@ -1204,7 +1266,7 @@
         <w:rPr>
           <w:noProof/>
         </w:rPr>
-        <w:instrText xml:space="preserve"> PAGEREF _Toc284509468 \h </w:instrText>
+        <w:instrText xml:space="preserve"> PAGEREF _Toc284595795 \h </w:instrText>
       </w:r>
       <w:r>
         <w:rPr>
@@ -1236,6 +1298,7 @@
         <w:tabs>
           <w:tab w:val="right" w:leader="dot" w:pos="9060"/>
         </w:tabs>
+        <w:ind w:left="720"/>
         <w:rPr>
           <w:rFonts w:asciiTheme="minorHAnsi" w:eastAsiaTheme="minorEastAsia" w:hAnsiTheme="minorHAnsi" w:cstheme="minorBidi"/>
           <w:b w:val="0"/>
@@ -1246,9 +1309,10 @@
       </w:pPr>
       <w:r>
         <w:rPr>
+          <w:rFonts w:asciiTheme="majorHAnsi" w:hAnsiTheme="majorHAnsi"/>
           <w:noProof/>
         </w:rPr>
-        <w:t>4 BioJS Terminology</w:t>
+        <w:t>BioJS resources</w:t>
       </w:r>
       <w:r>
         <w:rPr>
@@ -1266,7 +1330,7 @@
         <w:rPr>
           <w:noProof/>
         </w:rPr>
-        <w:instrText xml:space="preserve"> PAGEREF _Toc284509485 \h </w:instrText>
+        <w:instrText xml:space="preserve"> PAGEREF _Toc284595796 \h </w:instrText>
       </w:r>
       <w:r>
         <w:rPr>
@@ -1283,7 +1347,7 @@
         <w:rPr>
           <w:noProof/>
         </w:rPr>
-        <w:t>9</w:t>
+        <w:t>8</w:t>
       </w:r>
       <w:r>
         <w:rPr>
@@ -1298,6 +1362,7 @@
         <w:tabs>
           <w:tab w:val="right" w:leader="dot" w:pos="9060"/>
         </w:tabs>
+        <w:ind w:left="720"/>
         <w:rPr>
           <w:rFonts w:asciiTheme="minorHAnsi" w:eastAsiaTheme="minorEastAsia" w:hAnsiTheme="minorHAnsi" w:cstheme="minorBidi"/>
           <w:b w:val="0"/>
@@ -1308,9 +1373,10 @@
       </w:pPr>
       <w:r>
         <w:rPr>
+          <w:rFonts w:asciiTheme="majorHAnsi" w:hAnsiTheme="majorHAnsi"/>
           <w:noProof/>
         </w:rPr>
-        <w:t>5 Expected BioJS Package Structure</w:t>
+        <w:t>Presence</w:t>
       </w:r>
       <w:r>
         <w:rPr>
@@ -1328,7 +1394,7 @@
         <w:rPr>
           <w:noProof/>
         </w:rPr>
-        <w:instrText xml:space="preserve"> PAGEREF _Toc284509486 \h </w:instrText>
+        <w:instrText xml:space="preserve"> PAGEREF _Toc284595797 \h </w:instrText>
       </w:r>
       <w:r>
         <w:rPr>
@@ -1345,7 +1411,7 @@
         <w:rPr>
           <w:noProof/>
         </w:rPr>
-        <w:t>9</w:t>
+        <w:t>8</w:t>
       </w:r>
       <w:r>
         <w:rPr>
@@ -1360,6 +1426,7 @@
         <w:tabs>
           <w:tab w:val="right" w:leader="dot" w:pos="9060"/>
         </w:tabs>
+        <w:ind w:left="720"/>
         <w:rPr>
           <w:rFonts w:asciiTheme="minorHAnsi" w:eastAsiaTheme="minorEastAsia" w:hAnsiTheme="minorHAnsi" w:cstheme="minorBidi"/>
           <w:b w:val="0"/>
@@ -1372,7 +1439,7 @@
         <w:rPr>
           <w:noProof/>
         </w:rPr>
-        <w:t>6 User-developer Experience Review</w:t>
+        <w:t>End-user Documentation/ User Guide</w:t>
       </w:r>
       <w:r>
         <w:rPr>
@@ -1390,7 +1457,7 @@
         <w:rPr>
           <w:noProof/>
         </w:rPr>
-        <w:instrText xml:space="preserve"> PAGEREF _Toc284509487 \h </w:instrText>
+        <w:instrText xml:space="preserve"> PAGEREF _Toc284595812 \h </w:instrText>
       </w:r>
       <w:r>
         <w:rPr>
@@ -1407,6 +1474,130 @@
         <w:rPr>
           <w:noProof/>
         </w:rPr>
+        <w:t>9</w:t>
+      </w:r>
+      <w:r>
+        <w:rPr>
+          <w:noProof/>
+        </w:rPr>
+        <w:fldChar w:fldCharType="end"/>
+      </w:r>
+    </w:p>
+    <w:p>
+      <w:pPr>
+        <w:pStyle w:val="TOC1"/>
+        <w:tabs>
+          <w:tab w:val="right" w:leader="dot" w:pos="9060"/>
+        </w:tabs>
+        <w:rPr>
+          <w:rFonts w:asciiTheme="minorHAnsi" w:eastAsiaTheme="minorEastAsia" w:hAnsiTheme="minorHAnsi" w:cstheme="minorBidi"/>
+          <w:b w:val="0"/>
+          <w:noProof/>
+          <w:szCs w:val="24"/>
+          <w:lang w:eastAsia="ja-JP"/>
+        </w:rPr>
+      </w:pPr>
+      <w:r>
+        <w:rPr>
+          <w:noProof/>
+        </w:rPr>
+        <w:t>5 BioJS Terminology</w:t>
+      </w:r>
+      <w:r>
+        <w:rPr>
+          <w:noProof/>
+        </w:rPr>
+        <w:tab/>
+      </w:r>
+      <w:r>
+        <w:rPr>
+          <w:noProof/>
+        </w:rPr>
+        <w:fldChar w:fldCharType="begin"/>
+      </w:r>
+      <w:r>
+        <w:rPr>
+          <w:noProof/>
+        </w:rPr>
+        <w:instrText xml:space="preserve"> PAGEREF _Toc284595813 \h </w:instrText>
+      </w:r>
+      <w:r>
+        <w:rPr>
+          <w:noProof/>
+        </w:rPr>
+      </w:r>
+      <w:r>
+        <w:rPr>
+          <w:noProof/>
+        </w:rPr>
+        <w:fldChar w:fldCharType="separate"/>
+      </w:r>
+      <w:r>
+        <w:rPr>
+          <w:noProof/>
+        </w:rPr>
+        <w:t>9</w:t>
+      </w:r>
+      <w:r>
+        <w:rPr>
+          <w:noProof/>
+        </w:rPr>
+        <w:fldChar w:fldCharType="end"/>
+      </w:r>
+    </w:p>
+    <w:p>
+      <w:pPr>
+        <w:pStyle w:val="TOC1"/>
+        <w:tabs>
+          <w:tab w:val="right" w:leader="dot" w:pos="9060"/>
+        </w:tabs>
+        <w:rPr>
+          <w:rFonts w:asciiTheme="minorHAnsi" w:eastAsiaTheme="minorEastAsia" w:hAnsiTheme="minorHAnsi" w:cstheme="minorBidi"/>
+          <w:b w:val="0"/>
+          <w:noProof/>
+          <w:szCs w:val="24"/>
+          <w:lang w:eastAsia="ja-JP"/>
+        </w:rPr>
+      </w:pPr>
+      <w:r>
+        <w:rPr>
+          <w:noProof/>
+        </w:rPr>
+        <w:t>6 Expected BioJS Package Structure</w:t>
+      </w:r>
+      <w:r>
+        <w:rPr>
+          <w:noProof/>
+        </w:rPr>
+        <w:tab/>
+      </w:r>
+      <w:r>
+        <w:rPr>
+          <w:noProof/>
+        </w:rPr>
+        <w:fldChar w:fldCharType="begin"/>
+      </w:r>
+      <w:r>
+        <w:rPr>
+          <w:noProof/>
+        </w:rPr>
+        <w:instrText xml:space="preserve"> PAGEREF _Toc284595814 \h </w:instrText>
+      </w:r>
+      <w:r>
+        <w:rPr>
+          <w:noProof/>
+        </w:rPr>
+      </w:r>
+      <w:r>
+        <w:rPr>
+          <w:noProof/>
+        </w:rPr>
+        <w:fldChar w:fldCharType="separate"/>
+      </w:r>
+      <w:r>
+        <w:rPr>
+          <w:noProof/>
+        </w:rPr>
         <w:t>10</w:t>
       </w:r>
       <w:r>
@@ -1414,6 +1605,104 @@
           <w:noProof/>
         </w:rPr>
         <w:fldChar w:fldCharType="end"/>
+      </w:r>
+    </w:p>
+    <w:p>
+      <w:pPr>
+        <w:pStyle w:val="TOC1"/>
+        <w:tabs>
+          <w:tab w:val="right" w:leader="dot" w:pos="9060"/>
+        </w:tabs>
+        <w:rPr>
+          <w:noProof/>
+        </w:rPr>
+      </w:pPr>
+      <w:r>
+        <w:rPr>
+          <w:noProof/>
+        </w:rPr>
+        <w:t>7 User-developer Experience Review</w:t>
+      </w:r>
+      <w:r>
+        <w:rPr>
+          <w:noProof/>
+        </w:rPr>
+        <w:tab/>
+      </w:r>
+      <w:r>
+        <w:rPr>
+          <w:noProof/>
+        </w:rPr>
+        <w:fldChar w:fldCharType="begin"/>
+      </w:r>
+      <w:r>
+        <w:rPr>
+          <w:noProof/>
+        </w:rPr>
+        <w:instrText xml:space="preserve"> PAGEREF _Toc284595815 \h </w:instrText>
+      </w:r>
+      <w:r>
+        <w:rPr>
+          <w:noProof/>
+        </w:rPr>
+      </w:r>
+      <w:r>
+        <w:rPr>
+          <w:noProof/>
+        </w:rPr>
+        <w:fldChar w:fldCharType="separate"/>
+      </w:r>
+      <w:r>
+        <w:rPr>
+          <w:noProof/>
+        </w:rPr>
+        <w:t>10</w:t>
+      </w:r>
+      <w:r>
+        <w:rPr>
+          <w:noProof/>
+        </w:rPr>
+        <w:fldChar w:fldCharType="end"/>
+      </w:r>
+    </w:p>
+    <w:p>
+      <w:pPr>
+        <w:jc w:val="left"/>
+        <w:rPr>
+          <w:rFonts w:eastAsiaTheme="minorEastAsia"/>
+          <w:b/>
+          <w:sz w:val="24"/>
+          <w:szCs w:val="24"/>
+        </w:rPr>
+      </w:pPr>
+      <w:r>
+        <w:rPr>
+          <w:rFonts w:eastAsiaTheme="minorEastAsia"/>
+          <w:b/>
+          <w:sz w:val="24"/>
+          <w:szCs w:val="24"/>
+        </w:rPr>
+        <w:t>8 Developer Experience Review………………………………………………………………………….12</w:t>
+      </w:r>
+    </w:p>
+    <w:p>
+      <w:pPr>
+        <w:jc w:val="left"/>
+        <w:rPr>
+          <w:rFonts w:eastAsiaTheme="minorEastAsia"/>
+          <w:b/>
+          <w:sz w:val="24"/>
+          <w:szCs w:val="24"/>
+        </w:rPr>
+      </w:pPr>
+      <w:r>
+        <w:rPr>
+          <w:rFonts w:eastAsiaTheme="minorEastAsia"/>
+          <w:b/>
+          <w:sz w:val="24"/>
+          <w:szCs w:val="24"/>
+        </w:rPr>
+        <w:t>9 Project Organization and Governance………………………………………………………………14</w:t>
       </w:r>
     </w:p>
     <w:p>
@@ -1442,7 +1731,7 @@
       <w:pPr>
         <w:pStyle w:val="Heading1"/>
       </w:pPr>
-      <w:bookmarkStart w:id="1" w:name="_Toc284509463"/>
+      <w:bookmarkStart w:id="1" w:name="_Toc284595789"/>
       <w:r>
         <w:lastRenderedPageBreak/>
         <w:t xml:space="preserve">1 </w:t>
@@ -1510,7 +1799,7 @@
       <w:pPr>
         <w:pStyle w:val="Heading1"/>
       </w:pPr>
-      <w:bookmarkStart w:id="7" w:name="_Toc284509464"/>
+      <w:bookmarkStart w:id="7" w:name="_Toc284595790"/>
       <w:r>
         <w:t xml:space="preserve">2 </w:t>
       </w:r>
@@ -1542,7 +1831,23 @@
         <w:footnoteReference w:id="2"/>
       </w:r>
       <w:r>
-        <w:t xml:space="preserve">. This provides an overview of BioJS, a link to their Public Library on Google drive, a contact e-mail, a roadmap linking to BioJS product board on Trello and GitHub activity stream at the bottom. </w:t>
+        <w:t xml:space="preserve">. This provides an overview of BioJS, a link to their Public Library on Google drive, a contact e-mail, </w:t>
+      </w:r>
+      <w:proofErr w:type="gramStart"/>
+      <w:r>
+        <w:t>a</w:t>
+      </w:r>
+      <w:proofErr w:type="gramEnd"/>
+      <w:r>
+        <w:t xml:space="preserve"> roadmap linking to BioJS product board on </w:t>
+      </w:r>
+      <w:proofErr w:type="spellStart"/>
+      <w:r>
+        <w:t>Trello</w:t>
+      </w:r>
+      <w:proofErr w:type="spellEnd"/>
+      <w:r>
+        <w:t xml:space="preserve"> and GitHub activity stream at the bottom. </w:t>
       </w:r>
     </w:p>
     <w:p>
@@ -1634,12 +1939,14 @@
       <w:pPr>
         <w:pStyle w:val="Heading1"/>
       </w:pPr>
+      <w:bookmarkStart w:id="9" w:name="_Toc284595791"/>
       <w:r>
         <w:t>3</w:t>
       </w:r>
       <w:r>
         <w:t xml:space="preserve"> Separate documentation for users and developers based on technical abilities (Novice, Intermediate and Experienced)</w:t>
       </w:r>
+      <w:bookmarkEnd w:id="9"/>
     </w:p>
     <w:p>
       <w:r>
@@ -1650,7 +1957,7 @@
       <w:pPr>
         <w:pStyle w:val="Heading1"/>
       </w:pPr>
-      <w:bookmarkStart w:id="9" w:name="_Toc284509465"/>
+      <w:bookmarkStart w:id="10" w:name="_Toc284595792"/>
       <w:bookmarkEnd w:id="8"/>
       <w:r>
         <w:lastRenderedPageBreak/>
@@ -1662,7 +1969,7 @@
       <w:r>
         <w:t>User Experience Review</w:t>
       </w:r>
-      <w:bookmarkEnd w:id="9"/>
+      <w:bookmarkEnd w:id="10"/>
     </w:p>
     <w:p>
       <w:r>
@@ -1703,14 +2010,14 @@
       <w:pPr>
         <w:pStyle w:val="Heading1"/>
       </w:pPr>
-      <w:bookmarkStart w:id="10" w:name="_Toc284509466"/>
+      <w:bookmarkStart w:id="11" w:name="_Toc284595793"/>
       <w:r>
         <w:t xml:space="preserve">Resources </w:t>
       </w:r>
-      <w:bookmarkEnd w:id="10"/>
       <w:r>
         <w:t>examined</w:t>
       </w:r>
+      <w:bookmarkEnd w:id="11"/>
     </w:p>
     <w:p>
       <w:pPr>
@@ -1965,11 +2272,11 @@
       <w:pPr>
         <w:pStyle w:val="Heading1"/>
       </w:pPr>
-      <w:bookmarkStart w:id="11" w:name="_Toc284509467"/>
+      <w:bookmarkStart w:id="12" w:name="_Toc284595794"/>
       <w:r>
         <w:t>Specifications</w:t>
       </w:r>
-      <w:bookmarkEnd w:id="11"/>
+      <w:bookmarkEnd w:id="12"/>
     </w:p>
     <w:p>
       <w:pPr>
@@ -2104,12 +2411,21 @@
           <w:szCs w:val="22"/>
         </w:rPr>
       </w:pPr>
-      <w:r>
-        <w:rPr>
-          <w:rFonts w:asciiTheme="majorHAnsi" w:hAnsiTheme="majorHAnsi"/>
-          <w:szCs w:val="22"/>
-        </w:rPr>
-        <w:t>NodeJS Version 0.10.32</w:t>
+      <w:proofErr w:type="spellStart"/>
+      <w:r>
+        <w:rPr>
+          <w:rFonts w:asciiTheme="majorHAnsi" w:hAnsiTheme="majorHAnsi"/>
+          <w:szCs w:val="22"/>
+        </w:rPr>
+        <w:t>NodeJS</w:t>
+      </w:r>
+      <w:proofErr w:type="spellEnd"/>
+      <w:r>
+        <w:rPr>
+          <w:rFonts w:asciiTheme="majorHAnsi" w:hAnsiTheme="majorHAnsi"/>
+          <w:szCs w:val="22"/>
+        </w:rPr>
+        <w:t xml:space="preserve"> Version 0.10.32</w:t>
       </w:r>
     </w:p>
     <w:p>
@@ -2159,11 +2475,11 @@
       <w:pPr>
         <w:pStyle w:val="Heading1"/>
       </w:pPr>
-      <w:bookmarkStart w:id="12" w:name="_Toc284509468"/>
+      <w:bookmarkStart w:id="13" w:name="_Toc284595795"/>
       <w:r>
         <w:t>Key points and Recommendations</w:t>
       </w:r>
-      <w:bookmarkEnd w:id="12"/>
+      <w:bookmarkEnd w:id="13"/>
     </w:p>
     <w:p>
       <w:r>
@@ -2239,12 +2555,14 @@
       <w:r>
         <w:t xml:space="preserve">A link to </w:t>
       </w:r>
+      <w:proofErr w:type="spellStart"/>
       <w:r>
         <w:rPr>
           <w:b/>
         </w:rPr>
         <w:t>slushjs</w:t>
       </w:r>
+      <w:proofErr w:type="spellEnd"/>
       <w:r>
         <w:rPr>
           <w:rStyle w:val="FootnoteReference"/>
@@ -2872,7 +3190,15 @@
         <w:t xml:space="preserve">component </w:t>
       </w:r>
       <w:r>
-        <w:t xml:space="preserve">are referring to the same thing which might be confusing. </w:t>
+        <w:t xml:space="preserve">are referring to the same </w:t>
+      </w:r>
+      <w:proofErr w:type="gramStart"/>
+      <w:r>
+        <w:t>thing which</w:t>
+      </w:r>
+      <w:proofErr w:type="gramEnd"/>
+      <w:r>
+        <w:t xml:space="preserve"> might be confusing. </w:t>
       </w:r>
     </w:p>
     <w:p>
@@ -3099,8 +3425,9 @@
                 <w:szCs w:val="22"/>
               </w:rPr>
             </w:pPr>
-            <w:bookmarkStart w:id="13" w:name="_Toc284257182"/>
-            <w:bookmarkStart w:id="14" w:name="_Toc284509469"/>
+            <w:bookmarkStart w:id="14" w:name="_Toc284257182"/>
+            <w:bookmarkStart w:id="15" w:name="_Toc284509469"/>
+            <w:bookmarkStart w:id="16" w:name="_Toc284595796"/>
             <w:r>
               <w:rPr>
                 <w:rFonts w:asciiTheme="majorHAnsi" w:hAnsiTheme="majorHAnsi"/>
@@ -3110,8 +3437,9 @@
               <w:lastRenderedPageBreak/>
               <w:t>BioJS resources</w:t>
             </w:r>
-            <w:bookmarkEnd w:id="13"/>
             <w:bookmarkEnd w:id="14"/>
+            <w:bookmarkEnd w:id="15"/>
+            <w:bookmarkEnd w:id="16"/>
           </w:p>
         </w:tc>
         <w:tc>
@@ -3129,8 +3457,9 @@
                 <w:szCs w:val="22"/>
               </w:rPr>
             </w:pPr>
-            <w:bookmarkStart w:id="15" w:name="_Toc284257183"/>
-            <w:bookmarkStart w:id="16" w:name="_Toc284509470"/>
+            <w:bookmarkStart w:id="17" w:name="_Toc284257183"/>
+            <w:bookmarkStart w:id="18" w:name="_Toc284509470"/>
+            <w:bookmarkStart w:id="19" w:name="_Toc284595797"/>
             <w:r>
               <w:rPr>
                 <w:rFonts w:asciiTheme="majorHAnsi" w:hAnsiTheme="majorHAnsi"/>
@@ -3139,8 +3468,9 @@
               </w:rPr>
               <w:t>Presence</w:t>
             </w:r>
-            <w:bookmarkEnd w:id="15"/>
-            <w:bookmarkEnd w:id="16"/>
+            <w:bookmarkEnd w:id="17"/>
+            <w:bookmarkEnd w:id="18"/>
+            <w:bookmarkEnd w:id="19"/>
           </w:p>
         </w:tc>
       </w:tr>
@@ -3160,8 +3490,9 @@
                 <w:szCs w:val="22"/>
               </w:rPr>
             </w:pPr>
-            <w:bookmarkStart w:id="17" w:name="_Toc284257184"/>
-            <w:bookmarkStart w:id="18" w:name="_Toc284509471"/>
+            <w:bookmarkStart w:id="20" w:name="_Toc284257184"/>
+            <w:bookmarkStart w:id="21" w:name="_Toc284509471"/>
+            <w:bookmarkStart w:id="22" w:name="_Toc284595798"/>
             <w:r>
               <w:rPr>
                 <w:rFonts w:asciiTheme="majorHAnsi" w:hAnsiTheme="majorHAnsi"/>
@@ -3171,8 +3502,9 @@
               </w:rPr>
               <w:t>How to get started</w:t>
             </w:r>
-            <w:bookmarkEnd w:id="17"/>
-            <w:bookmarkEnd w:id="18"/>
+            <w:bookmarkEnd w:id="20"/>
+            <w:bookmarkEnd w:id="21"/>
+            <w:bookmarkEnd w:id="22"/>
           </w:p>
         </w:tc>
         <w:tc>
@@ -3190,8 +3522,9 @@
                 <w:szCs w:val="22"/>
               </w:rPr>
             </w:pPr>
-            <w:bookmarkStart w:id="19" w:name="_Toc284257185"/>
-            <w:bookmarkStart w:id="20" w:name="_Toc284509472"/>
+            <w:bookmarkStart w:id="23" w:name="_Toc284257185"/>
+            <w:bookmarkStart w:id="24" w:name="_Toc284509472"/>
+            <w:bookmarkStart w:id="25" w:name="_Toc284595799"/>
             <w:r>
               <w:rPr>
                 <w:rFonts w:asciiTheme="majorHAnsi" w:hAnsiTheme="majorHAnsi"/>
@@ -3256,8 +3589,9 @@
               </w:rPr>
               <w:t>.</w:t>
             </w:r>
-            <w:bookmarkEnd w:id="19"/>
-            <w:bookmarkEnd w:id="20"/>
+            <w:bookmarkEnd w:id="23"/>
+            <w:bookmarkEnd w:id="24"/>
+            <w:bookmarkEnd w:id="25"/>
           </w:p>
         </w:tc>
       </w:tr>
@@ -3277,8 +3611,9 @@
                 <w:szCs w:val="22"/>
               </w:rPr>
             </w:pPr>
-            <w:bookmarkStart w:id="21" w:name="_Toc284257186"/>
-            <w:bookmarkStart w:id="22" w:name="_Toc284509473"/>
+            <w:bookmarkStart w:id="26" w:name="_Toc284257186"/>
+            <w:bookmarkStart w:id="27" w:name="_Toc284509473"/>
+            <w:bookmarkStart w:id="28" w:name="_Toc284595800"/>
             <w:r>
               <w:rPr>
                 <w:rFonts w:asciiTheme="majorHAnsi" w:hAnsiTheme="majorHAnsi"/>
@@ -3288,8 +3623,8 @@
               </w:rPr>
               <w:t xml:space="preserve">User </w:t>
             </w:r>
-            <w:bookmarkEnd w:id="21"/>
-            <w:bookmarkEnd w:id="22"/>
+            <w:bookmarkEnd w:id="26"/>
+            <w:bookmarkEnd w:id="27"/>
             <w:r>
               <w:rPr>
                 <w:rFonts w:asciiTheme="majorHAnsi" w:hAnsiTheme="majorHAnsi"/>
@@ -3299,6 +3634,7 @@
               </w:rPr>
               <w:t>guide</w:t>
             </w:r>
+            <w:bookmarkEnd w:id="28"/>
           </w:p>
         </w:tc>
         <w:tc>
@@ -3316,8 +3652,9 @@
                 <w:szCs w:val="22"/>
               </w:rPr>
             </w:pPr>
-            <w:bookmarkStart w:id="23" w:name="_Toc284257187"/>
-            <w:bookmarkStart w:id="24" w:name="_Toc284509474"/>
+            <w:bookmarkStart w:id="29" w:name="_Toc284257187"/>
+            <w:bookmarkStart w:id="30" w:name="_Toc284509474"/>
+            <w:bookmarkStart w:id="31" w:name="_Toc284595801"/>
             <w:r>
               <w:rPr>
                 <w:rFonts w:asciiTheme="majorHAnsi" w:hAnsiTheme="majorHAnsi"/>
@@ -3381,8 +3718,9 @@
               </w:rPr>
               <w:t xml:space="preserve"> partition user, user-developer and developer information separately. All the tutorials, docs and README’s are common for everyone.</w:t>
             </w:r>
-            <w:bookmarkEnd w:id="23"/>
-            <w:bookmarkEnd w:id="24"/>
+            <w:bookmarkEnd w:id="29"/>
+            <w:bookmarkEnd w:id="30"/>
+            <w:bookmarkEnd w:id="31"/>
           </w:p>
           <w:p>
             <w:pPr>
@@ -3426,8 +3764,9 @@
                 <w:szCs w:val="22"/>
               </w:rPr>
             </w:pPr>
-            <w:bookmarkStart w:id="25" w:name="_Toc284257188"/>
-            <w:bookmarkStart w:id="26" w:name="_Toc284509475"/>
+            <w:bookmarkStart w:id="32" w:name="_Toc284257188"/>
+            <w:bookmarkStart w:id="33" w:name="_Toc284509475"/>
+            <w:bookmarkStart w:id="34" w:name="_Toc284595802"/>
             <w:r>
               <w:rPr>
                 <w:rFonts w:asciiTheme="majorHAnsi" w:hAnsiTheme="majorHAnsi"/>
@@ -3437,8 +3776,9 @@
               </w:rPr>
               <w:t>Help and support</w:t>
             </w:r>
-            <w:bookmarkEnd w:id="25"/>
-            <w:bookmarkEnd w:id="26"/>
+            <w:bookmarkEnd w:id="32"/>
+            <w:bookmarkEnd w:id="33"/>
+            <w:bookmarkEnd w:id="34"/>
           </w:p>
         </w:tc>
         <w:tc>
@@ -3456,8 +3796,9 @@
                 <w:szCs w:val="22"/>
               </w:rPr>
             </w:pPr>
-            <w:bookmarkStart w:id="27" w:name="_Toc284257189"/>
-            <w:bookmarkStart w:id="28" w:name="_Toc284509476"/>
+            <w:bookmarkStart w:id="35" w:name="_Toc284257189"/>
+            <w:bookmarkStart w:id="36" w:name="_Toc284509476"/>
+            <w:bookmarkStart w:id="37" w:name="_Toc284595803"/>
             <w:r>
               <w:rPr>
                 <w:rFonts w:asciiTheme="majorHAnsi" w:hAnsiTheme="majorHAnsi"/>
@@ -3476,8 +3817,9 @@
               </w:rPr>
               <w:t>Great support!</w:t>
             </w:r>
-            <w:bookmarkEnd w:id="27"/>
-            <w:bookmarkEnd w:id="28"/>
+            <w:bookmarkEnd w:id="35"/>
+            <w:bookmarkEnd w:id="36"/>
+            <w:bookmarkEnd w:id="37"/>
           </w:p>
           <w:p>
             <w:pPr>
@@ -3534,8 +3876,9 @@
                 <w:szCs w:val="22"/>
               </w:rPr>
             </w:pPr>
-            <w:bookmarkStart w:id="29" w:name="_Toc284257190"/>
-            <w:bookmarkStart w:id="30" w:name="_Toc284509477"/>
+            <w:bookmarkStart w:id="38" w:name="_Toc284257190"/>
+            <w:bookmarkStart w:id="39" w:name="_Toc284509477"/>
+            <w:bookmarkStart w:id="40" w:name="_Toc284595804"/>
             <w:r>
               <w:rPr>
                 <w:rFonts w:asciiTheme="majorHAnsi" w:hAnsiTheme="majorHAnsi"/>
@@ -3563,8 +3906,9 @@
               </w:rPr>
               <w:t>il lists and forums</w:t>
             </w:r>
-            <w:bookmarkEnd w:id="29"/>
-            <w:bookmarkEnd w:id="30"/>
+            <w:bookmarkEnd w:id="38"/>
+            <w:bookmarkEnd w:id="39"/>
+            <w:bookmarkEnd w:id="40"/>
           </w:p>
         </w:tc>
         <w:tc>
@@ -3582,8 +3926,9 @@
                 <w:szCs w:val="22"/>
               </w:rPr>
             </w:pPr>
-            <w:bookmarkStart w:id="31" w:name="_Toc284257191"/>
-            <w:bookmarkStart w:id="32" w:name="_Toc284509478"/>
+            <w:bookmarkStart w:id="41" w:name="_Toc284257191"/>
+            <w:bookmarkStart w:id="42" w:name="_Toc284509478"/>
+            <w:bookmarkStart w:id="43" w:name="_Toc284595805"/>
             <w:r>
               <w:rPr>
                 <w:rFonts w:asciiTheme="majorHAnsi" w:hAnsiTheme="majorHAnsi"/>
@@ -3593,8 +3938,9 @@
               </w:rPr>
               <w:t>There are no separate mailing lists or forums but BioJS Google groups mail id is pretty active which is also easily searchable from the website. They have separate Google groups for different themes (Technical, Steering Committee etc.) in their organisation structure.</w:t>
             </w:r>
-            <w:bookmarkEnd w:id="31"/>
-            <w:bookmarkEnd w:id="32"/>
+            <w:bookmarkEnd w:id="41"/>
+            <w:bookmarkEnd w:id="42"/>
+            <w:bookmarkEnd w:id="43"/>
           </w:p>
         </w:tc>
       </w:tr>
@@ -3614,8 +3960,9 @@
                 <w:szCs w:val="22"/>
               </w:rPr>
             </w:pPr>
-            <w:bookmarkStart w:id="33" w:name="_Toc284257192"/>
-            <w:bookmarkStart w:id="34" w:name="_Toc284509479"/>
+            <w:bookmarkStart w:id="44" w:name="_Toc284257192"/>
+            <w:bookmarkStart w:id="45" w:name="_Toc284509479"/>
+            <w:bookmarkStart w:id="46" w:name="_Toc284595806"/>
             <w:r>
               <w:rPr>
                 <w:rFonts w:asciiTheme="majorHAnsi" w:hAnsiTheme="majorHAnsi"/>
@@ -3625,8 +3972,9 @@
               </w:rPr>
               <w:t>Public bug/ issue tracker</w:t>
             </w:r>
-            <w:bookmarkEnd w:id="33"/>
-            <w:bookmarkEnd w:id="34"/>
+            <w:bookmarkEnd w:id="44"/>
+            <w:bookmarkEnd w:id="45"/>
+            <w:bookmarkEnd w:id="46"/>
           </w:p>
         </w:tc>
         <w:tc>
@@ -3644,8 +3992,9 @@
                 <w:szCs w:val="22"/>
               </w:rPr>
             </w:pPr>
-            <w:bookmarkStart w:id="35" w:name="_Toc284257193"/>
-            <w:bookmarkStart w:id="36" w:name="_Toc284509480"/>
+            <w:bookmarkStart w:id="47" w:name="_Toc284257193"/>
+            <w:bookmarkStart w:id="48" w:name="_Toc284509480"/>
+            <w:bookmarkStart w:id="49" w:name="_Toc284595807"/>
             <w:r>
               <w:rPr>
                 <w:rFonts w:asciiTheme="majorHAnsi" w:hAnsiTheme="majorHAnsi"/>
@@ -3655,8 +4004,9 @@
               </w:rPr>
               <w:t>Bugs and issues are mostly reported on GitHub and the core development group is very prompt in providing suggestions and resolving them.</w:t>
             </w:r>
-            <w:bookmarkEnd w:id="35"/>
-            <w:bookmarkEnd w:id="36"/>
+            <w:bookmarkEnd w:id="47"/>
+            <w:bookmarkEnd w:id="48"/>
+            <w:bookmarkEnd w:id="49"/>
           </w:p>
         </w:tc>
       </w:tr>
@@ -3676,8 +4026,9 @@
                 <w:szCs w:val="22"/>
               </w:rPr>
             </w:pPr>
-            <w:bookmarkStart w:id="37" w:name="_Toc284257194"/>
-            <w:bookmarkStart w:id="38" w:name="_Toc284509481"/>
+            <w:bookmarkStart w:id="50" w:name="_Toc284257194"/>
+            <w:bookmarkStart w:id="51" w:name="_Toc284509481"/>
+            <w:bookmarkStart w:id="52" w:name="_Toc284595808"/>
             <w:r>
               <w:rPr>
                 <w:rFonts w:asciiTheme="majorHAnsi" w:hAnsiTheme="majorHAnsi"/>
@@ -3687,8 +4038,9 @@
               </w:rPr>
               <w:t>Quality of service</w:t>
             </w:r>
-            <w:bookmarkEnd w:id="37"/>
-            <w:bookmarkEnd w:id="38"/>
+            <w:bookmarkEnd w:id="50"/>
+            <w:bookmarkEnd w:id="51"/>
+            <w:bookmarkEnd w:id="52"/>
           </w:p>
         </w:tc>
         <w:tc>
@@ -3706,8 +4058,9 @@
                 <w:szCs w:val="22"/>
               </w:rPr>
             </w:pPr>
-            <w:bookmarkStart w:id="39" w:name="_Toc284257195"/>
-            <w:bookmarkStart w:id="40" w:name="_Toc284509482"/>
+            <w:bookmarkStart w:id="53" w:name="_Toc284257195"/>
+            <w:bookmarkStart w:id="54" w:name="_Toc284509482"/>
+            <w:bookmarkStart w:id="55" w:name="_Toc284595809"/>
             <w:r>
               <w:rPr>
                 <w:rFonts w:asciiTheme="majorHAnsi" w:hAnsiTheme="majorHAnsi"/>
@@ -3735,8 +4088,9 @@
               </w:rPr>
               <w:t>.</w:t>
             </w:r>
-            <w:bookmarkEnd w:id="39"/>
-            <w:bookmarkEnd w:id="40"/>
+            <w:bookmarkEnd w:id="53"/>
+            <w:bookmarkEnd w:id="54"/>
+            <w:bookmarkEnd w:id="55"/>
           </w:p>
         </w:tc>
       </w:tr>
@@ -3756,8 +4110,9 @@
                 <w:szCs w:val="22"/>
               </w:rPr>
             </w:pPr>
-            <w:bookmarkStart w:id="41" w:name="_Toc284257196"/>
-            <w:bookmarkStart w:id="42" w:name="_Toc284509483"/>
+            <w:bookmarkStart w:id="56" w:name="_Toc284257196"/>
+            <w:bookmarkStart w:id="57" w:name="_Toc284509483"/>
+            <w:bookmarkStart w:id="58" w:name="_Toc284595810"/>
             <w:r>
               <w:rPr>
                 <w:rFonts w:asciiTheme="majorHAnsi" w:hAnsiTheme="majorHAnsi"/>
@@ -3768,8 +4123,9 @@
               <w:lastRenderedPageBreak/>
               <w:t>Contributions</w:t>
             </w:r>
-            <w:bookmarkEnd w:id="41"/>
-            <w:bookmarkEnd w:id="42"/>
+            <w:bookmarkEnd w:id="56"/>
+            <w:bookmarkEnd w:id="57"/>
+            <w:bookmarkEnd w:id="58"/>
           </w:p>
         </w:tc>
         <w:tc>
@@ -3787,8 +4143,9 @@
                 <w:szCs w:val="22"/>
               </w:rPr>
             </w:pPr>
-            <w:bookmarkStart w:id="43" w:name="_Toc284257197"/>
-            <w:bookmarkStart w:id="44" w:name="_Toc284509484"/>
+            <w:bookmarkStart w:id="59" w:name="_Toc284257197"/>
+            <w:bookmarkStart w:id="60" w:name="_Toc284509484"/>
+            <w:bookmarkStart w:id="61" w:name="_Toc284595811"/>
             <w:r>
               <w:rPr>
                 <w:rFonts w:asciiTheme="majorHAnsi" w:hAnsiTheme="majorHAnsi"/>
@@ -3817,8 +4174,9 @@
               </w:rPr>
               <w:t xml:space="preserve"> policy and process is clearly stated on the website as well as the main repository’s README.</w:t>
             </w:r>
-            <w:bookmarkEnd w:id="43"/>
-            <w:bookmarkEnd w:id="44"/>
+            <w:bookmarkEnd w:id="59"/>
+            <w:bookmarkEnd w:id="60"/>
+            <w:bookmarkEnd w:id="61"/>
           </w:p>
         </w:tc>
       </w:tr>
@@ -3827,13 +4185,14 @@
       <w:pPr>
         <w:pStyle w:val="Heading1"/>
       </w:pPr>
-      <w:bookmarkStart w:id="45" w:name="_Toc284509485"/>
+      <w:bookmarkStart w:id="62" w:name="_Toc284595812"/>
       <w:r>
         <w:t>End-user Documentation</w:t>
       </w:r>
       <w:r>
         <w:t>/ User Guide</w:t>
       </w:r>
+      <w:bookmarkEnd w:id="62"/>
     </w:p>
     <w:p>
       <w:r>
@@ -3895,7 +4254,13 @@
         <w:t>urrently</w:t>
       </w:r>
       <w:r>
-        <w:t xml:space="preserve">, they are created by parsing README.md of every web npm package and displayed at the bottom of every page. Hence, the versions of documentations are sometimes not kept consistent and in sync. The end-user documentation should provide a clear high-level description of what the BioJS does (consolidating the details from various scattered BioJS online resources as covered in “Resources examined” section) and target audience. </w:t>
+        <w:t>, they are created by parsing README.md of every web npm package and displayed at the bottom of every page. Hence, the versions of documentations are sometimes not kept consistent and in sync. The end-user documentation should provide a clear high-level description of what the BioJS does (consolidating the details from various scattered BioJS online resources as covered in “Resources examined” section) and target audience</w:t>
+      </w:r>
+      <w:r>
+        <w:t xml:space="preserve"> (bio-scientists/ bio-informaticians etc.)</w:t>
+      </w:r>
+      <w:r>
+        <w:t xml:space="preserve">. </w:t>
       </w:r>
       <w:r>
         <w:t>The documentation should also explicitly state the assumed background and technical competency for end-users.</w:t>
@@ -3947,6 +4312,7 @@
       <w:pPr>
         <w:pStyle w:val="Heading1"/>
       </w:pPr>
+      <w:bookmarkStart w:id="63" w:name="_Toc284595813"/>
       <w:r>
         <w:t>5</w:t>
       </w:r>
@@ -3956,7 +4322,7 @@
       <w:r>
         <w:t>BioJS Terminology</w:t>
       </w:r>
-      <w:bookmarkEnd w:id="45"/>
+      <w:bookmarkEnd w:id="63"/>
     </w:p>
     <w:p>
       <w:r>
@@ -4485,7 +4851,7 @@
       <w:pPr>
         <w:pStyle w:val="Heading1"/>
       </w:pPr>
-      <w:bookmarkStart w:id="46" w:name="_Toc284509486"/>
+      <w:bookmarkStart w:id="64" w:name="_Toc284595814"/>
       <w:r>
         <w:t>6</w:t>
       </w:r>
@@ -4495,7 +4861,7 @@
       <w:r>
         <w:t>Expected BioJS Package Structure</w:t>
       </w:r>
-      <w:bookmarkEnd w:id="46"/>
+      <w:bookmarkEnd w:id="64"/>
     </w:p>
     <w:p>
       <w:r>
@@ -4565,14 +4931,14 @@
       <w:pPr>
         <w:pStyle w:val="Heading1"/>
       </w:pPr>
-      <w:bookmarkStart w:id="47" w:name="_Toc284509487"/>
+      <w:bookmarkStart w:id="65" w:name="_Toc284595815"/>
       <w:r>
         <w:t>7</w:t>
       </w:r>
       <w:r>
         <w:t xml:space="preserve"> User-developer Experience Review</w:t>
       </w:r>
-      <w:bookmarkEnd w:id="47"/>
+      <w:bookmarkEnd w:id="65"/>
     </w:p>
     <w:p>
       <w:r>
@@ -4663,9 +5029,11 @@
       <w:r>
         <w:t xml:space="preserve">to </w:t>
       </w:r>
+      <w:proofErr w:type="spellStart"/>
       <w:r>
         <w:t>RequireBin</w:t>
       </w:r>
+      <w:proofErr w:type="spellEnd"/>
       <w:r>
         <w:rPr>
           <w:rStyle w:val="FootnoteReference"/>
@@ -4905,6 +5273,7 @@
           <w:lang w:val="en-US" w:eastAsia="en-GB"/>
         </w:rPr>
       </w:pPr>
+      <w:proofErr w:type="gramStart"/>
       <w:r>
         <w:rPr>
           <w:rFonts w:ascii="Courier" w:hAnsi="Courier" w:cs="Andale Mono"/>
@@ -4913,7 +5282,40 @@
           <w:szCs w:val="22"/>
           <w:lang w:val="en-US" w:eastAsia="en-GB"/>
         </w:rPr>
-        <w:t>gulp@3.8.10 node_modules/gulp</w:t>
+        <w:t>gulp@3.8.10</w:t>
+      </w:r>
+      <w:proofErr w:type="gramEnd"/>
+      <w:r>
+        <w:rPr>
+          <w:rFonts w:ascii="Courier" w:hAnsi="Courier" w:cs="Andale Mono"/>
+          <w:b/>
+          <w:color w:val="000000" w:themeColor="text1"/>
+          <w:szCs w:val="22"/>
+          <w:lang w:val="en-US" w:eastAsia="en-GB"/>
+        </w:rPr>
+        <w:t xml:space="preserve"> </w:t>
+      </w:r>
+      <w:proofErr w:type="spellStart"/>
+      <w:r>
+        <w:rPr>
+          <w:rFonts w:ascii="Courier" w:hAnsi="Courier" w:cs="Andale Mono"/>
+          <w:b/>
+          <w:color w:val="000000" w:themeColor="text1"/>
+          <w:szCs w:val="22"/>
+          <w:lang w:val="en-US" w:eastAsia="en-GB"/>
+        </w:rPr>
+        <w:t>node_modules</w:t>
+      </w:r>
+      <w:proofErr w:type="spellEnd"/>
+      <w:r>
+        <w:rPr>
+          <w:rFonts w:ascii="Courier" w:hAnsi="Courier" w:cs="Andale Mono"/>
+          <w:b/>
+          <w:color w:val="000000" w:themeColor="text1"/>
+          <w:szCs w:val="22"/>
+          <w:lang w:val="en-US" w:eastAsia="en-GB"/>
+        </w:rPr>
+        <w:t>/gulp</w:t>
       </w:r>
     </w:p>
     <w:p>
@@ -5618,6 +6020,7 @@
           <w:lang w:val="en-US" w:eastAsia="en-GB"/>
         </w:rPr>
       </w:pPr>
+      <w:proofErr w:type="gramStart"/>
       <w:r>
         <w:rPr>
           <w:rFonts w:ascii="Courier" w:hAnsi="Courier" w:cs="Andale Mono"/>
@@ -5626,8 +6029,53 @@
           <w:szCs w:val="22"/>
           <w:lang w:val="en-US" w:eastAsia="en-GB"/>
         </w:rPr>
-        <w:t>gulp-jshint@1.9.1 node_modules/gulp-jshint</w:t>
-      </w:r>
+        <w:t>gulp</w:t>
+      </w:r>
+      <w:proofErr w:type="gramEnd"/>
+      <w:r>
+        <w:rPr>
+          <w:rFonts w:ascii="Courier" w:hAnsi="Courier" w:cs="Andale Mono"/>
+          <w:b/>
+          <w:color w:val="000000" w:themeColor="text1"/>
+          <w:szCs w:val="22"/>
+          <w:lang w:val="en-US" w:eastAsia="en-GB"/>
+        </w:rPr>
+        <w:t xml:space="preserve">-jshint@1.9.1 </w:t>
+      </w:r>
+      <w:proofErr w:type="spellStart"/>
+      <w:r>
+        <w:rPr>
+          <w:rFonts w:ascii="Courier" w:hAnsi="Courier" w:cs="Andale Mono"/>
+          <w:b/>
+          <w:color w:val="000000" w:themeColor="text1"/>
+          <w:szCs w:val="22"/>
+          <w:lang w:val="en-US" w:eastAsia="en-GB"/>
+        </w:rPr>
+        <w:t>node_modules</w:t>
+      </w:r>
+      <w:proofErr w:type="spellEnd"/>
+      <w:r>
+        <w:rPr>
+          <w:rFonts w:ascii="Courier" w:hAnsi="Courier" w:cs="Andale Mono"/>
+          <w:b/>
+          <w:color w:val="000000" w:themeColor="text1"/>
+          <w:szCs w:val="22"/>
+          <w:lang w:val="en-US" w:eastAsia="en-GB"/>
+        </w:rPr>
+        <w:t>/gulp-</w:t>
+      </w:r>
+      <w:proofErr w:type="spellStart"/>
+      <w:r>
+        <w:rPr>
+          <w:rFonts w:ascii="Courier" w:hAnsi="Courier" w:cs="Andale Mono"/>
+          <w:b/>
+          <w:color w:val="000000" w:themeColor="text1"/>
+          <w:szCs w:val="22"/>
+          <w:lang w:val="en-US" w:eastAsia="en-GB"/>
+        </w:rPr>
+        <w:t>jshint</w:t>
+      </w:r>
+      <w:proofErr w:type="spellEnd"/>
     </w:p>
     <w:p>
       <w:pPr>
@@ -5925,14 +6373,11 @@
     </w:p>
     <w:p>
       <w:pPr>
-        <w:pStyle w:val="ListParagraph"/>
-        <w:tabs>
-          <w:tab w:val="left" w:pos="2260"/>
-        </w:tabs>
+        <w:shd w:val="clear" w:color="auto" w:fill="E0E0E0"/>
+        <w:ind w:left="720"/>
         <w:rPr>
           <w:rFonts w:ascii="Courier" w:hAnsi="Courier"/>
           <w:b/>
-          <w:szCs w:val="22"/>
           <w:shd w:val="clear" w:color="auto" w:fill="E0E0E0"/>
         </w:rPr>
       </w:pPr>
@@ -5940,43 +6385,144 @@
         <w:rPr>
           <w:rFonts w:ascii="Courier" w:hAnsi="Courier"/>
           <w:b/>
-          <w:szCs w:val="22"/>
           <w:shd w:val="clear" w:color="auto" w:fill="E0E0E0"/>
         </w:rPr>
-        <w:t>Add a copyright and license statements to each BioJS package repository. Although BioJS services are public, none of the source code repositories describe the copyright or licensing of their contents. License only gets listed while bootstrapping own p</w:t>
+        <w:t>A</w:t>
       </w:r>
       <w:r>
         <w:rPr>
           <w:rFonts w:ascii="Courier" w:hAnsi="Courier"/>
           <w:b/>
-          <w:szCs w:val="22"/>
           <w:shd w:val="clear" w:color="auto" w:fill="E0E0E0"/>
         </w:rPr>
-        <w:t xml:space="preserve">roject with an option to select </w:t>
+        <w:t>dd copyright and license statements to each BioJS package repository.  A</w:t>
       </w:r>
       <w:r>
         <w:rPr>
           <w:rFonts w:ascii="Courier" w:hAnsi="Courier"/>
           <w:b/>
-          <w:szCs w:val="22"/>
           <w:shd w:val="clear" w:color="auto" w:fill="E0E0E0"/>
         </w:rPr>
-        <w:t>between Apache 2, MIT and BSD licenses – a developer may not bother to look at them</w:t>
+        <w:t xml:space="preserve"> LICENSE file is present </w:t>
       </w:r>
       <w:r>
         <w:rPr>
           <w:rFonts w:ascii="Courier" w:hAnsi="Courier"/>
           <w:b/>
-          <w:szCs w:val="22"/>
           <w:shd w:val="clear" w:color="auto" w:fill="E0E0E0"/>
         </w:rPr>
-        <w:t xml:space="preserve"> or get confused between them</w:t>
+        <w:t xml:space="preserve">in some of the </w:t>
       </w:r>
       <w:r>
         <w:rPr>
           <w:rFonts w:ascii="Courier" w:hAnsi="Courier"/>
           <w:b/>
-          <w:szCs w:val="22"/>
+          <w:shd w:val="clear" w:color="auto" w:fill="E0E0E0"/>
+        </w:rPr>
+        <w:t>BioJS package repositories</w:t>
+      </w:r>
+      <w:r>
+        <w:rPr>
+          <w:rFonts w:ascii="Courier" w:hAnsi="Courier"/>
+          <w:b/>
+          <w:shd w:val="clear" w:color="auto" w:fill="E0E0E0"/>
+        </w:rPr>
+        <w:t xml:space="preserve"> (the ones created using </w:t>
+      </w:r>
+      <w:r>
+        <w:rPr>
+          <w:rFonts w:ascii="Courier" w:hAnsi="Courier"/>
+          <w:b/>
+          <w:i/>
+          <w:shd w:val="clear" w:color="auto" w:fill="E0E0E0"/>
+        </w:rPr>
+        <w:t>slush biojs</w:t>
+      </w:r>
+      <w:r>
+        <w:rPr>
+          <w:rFonts w:ascii="Courier" w:hAnsi="Courier"/>
+          <w:b/>
+          <w:i/>
+          <w:shd w:val="clear" w:color="auto" w:fill="E0E0E0"/>
+        </w:rPr>
+        <w:t xml:space="preserve"> and not all those present on registry</w:t>
+      </w:r>
+      <w:r>
+        <w:rPr>
+          <w:rFonts w:ascii="Courier" w:hAnsi="Courier"/>
+          <w:b/>
+          <w:shd w:val="clear" w:color="auto" w:fill="E0E0E0"/>
+        </w:rPr>
+        <w:t>).</w:t>
+      </w:r>
+      <w:r>
+        <w:rPr>
+          <w:rFonts w:ascii="Courier" w:hAnsi="Courier"/>
+          <w:b/>
+          <w:shd w:val="clear" w:color="auto" w:fill="E0E0E0"/>
+        </w:rPr>
+        <w:t xml:space="preserve"> As BioJS services are public, </w:t>
+      </w:r>
+      <w:r>
+        <w:rPr>
+          <w:rFonts w:ascii="Courier" w:hAnsi="Courier"/>
+          <w:b/>
+          <w:shd w:val="clear" w:color="auto" w:fill="E0E0E0"/>
+        </w:rPr>
+        <w:t xml:space="preserve">all </w:t>
+      </w:r>
+      <w:r>
+        <w:rPr>
+          <w:rFonts w:ascii="Courier" w:hAnsi="Courier"/>
+          <w:b/>
+          <w:shd w:val="clear" w:color="auto" w:fill="E0E0E0"/>
+        </w:rPr>
+        <w:t xml:space="preserve">the source code repositories </w:t>
+      </w:r>
+      <w:r>
+        <w:rPr>
+          <w:rFonts w:ascii="Courier" w:hAnsi="Courier"/>
+          <w:b/>
+          <w:shd w:val="clear" w:color="auto" w:fill="E0E0E0"/>
+        </w:rPr>
+        <w:t xml:space="preserve">should </w:t>
+      </w:r>
+      <w:r>
+        <w:rPr>
+          <w:rFonts w:ascii="Courier" w:hAnsi="Courier"/>
+          <w:b/>
+          <w:shd w:val="clear" w:color="auto" w:fill="E0E0E0"/>
+        </w:rPr>
+        <w:t xml:space="preserve">describe the copyright or licensing </w:t>
+      </w:r>
+      <w:r>
+        <w:rPr>
+          <w:rFonts w:ascii="Courier" w:hAnsi="Courier"/>
+          <w:b/>
+          <w:shd w:val="clear" w:color="auto" w:fill="E0E0E0"/>
+        </w:rPr>
+        <w:t xml:space="preserve">of their contents. License </w:t>
+      </w:r>
+      <w:r>
+        <w:rPr>
+          <w:rFonts w:ascii="Courier" w:hAnsi="Courier"/>
+          <w:b/>
+          <w:shd w:val="clear" w:color="auto" w:fill="E0E0E0"/>
+        </w:rPr>
+        <w:t>gets listed while bootstrapping own project with an option to select between Apache 2, MIT and BSD licenses – a developer may not bother to look at them</w:t>
+      </w:r>
+      <w:r>
+        <w:rPr>
+          <w:rFonts w:ascii="Courier" w:hAnsi="Courier"/>
+          <w:b/>
+          <w:shd w:val="clear" w:color="auto" w:fill="E0E0E0"/>
+        </w:rPr>
+        <w:t xml:space="preserve"> or get confused</w:t>
+      </w:r>
+      <w:r>
+        <w:rPr>
+          <w:rFonts w:ascii="Courier" w:hAnsi="Courier"/>
+          <w:b/>
           <w:shd w:val="clear" w:color="auto" w:fill="E0E0E0"/>
         </w:rPr>
         <w:t>. This should be clearly documented so developers can understand the implications on extensions they write.</w:t>
@@ -6207,7 +6753,6 @@
           <w:b/>
           <w:szCs w:val="22"/>
         </w:rPr>
-        <w:lastRenderedPageBreak/>
         <w:t xml:space="preserve">However, this link was not easily accessible. Put this on main web page </w:t>
       </w:r>
       <w:r>
@@ -6395,24 +6940,89 @@
         </w:rPr>
         <w:t xml:space="preserve"> and Documentation</w:t>
       </w:r>
-      <w:r>
-        <w:rPr>
-          <w:rFonts w:asciiTheme="minorHAnsi" w:hAnsiTheme="minorHAnsi"/>
-          <w:b/>
-          <w:sz w:val="28"/>
-          <w:szCs w:val="28"/>
-        </w:rPr>
-        <w:t>:</w:t>
-      </w:r>
     </w:p>
     <w:p>
       <w:pPr>
         <w:ind w:left="720"/>
         <w:rPr>
           <w:rFonts w:asciiTheme="majorHAnsi" w:hAnsiTheme="majorHAnsi"/>
-          <w:szCs w:val="22"/>
-        </w:rPr>
-      </w:pPr>
+          <w:i/>
+          <w:szCs w:val="22"/>
+        </w:rPr>
+      </w:pPr>
+      <w:r>
+        <w:rPr>
+          <w:rFonts w:asciiTheme="majorHAnsi" w:hAnsiTheme="majorHAnsi"/>
+          <w:szCs w:val="22"/>
+        </w:rPr>
+        <w:t xml:space="preserve">Tutorials/ documentation </w:t>
+      </w:r>
+      <w:r>
+        <w:rPr>
+          <w:rFonts w:asciiTheme="majorHAnsi" w:hAnsiTheme="majorHAnsi"/>
+          <w:szCs w:val="22"/>
+        </w:rPr>
+        <w:t>is</w:t>
+      </w:r>
+      <w:r>
+        <w:rPr>
+          <w:rFonts w:asciiTheme="majorHAnsi" w:hAnsiTheme="majorHAnsi"/>
+          <w:szCs w:val="22"/>
+        </w:rPr>
+        <w:t xml:space="preserve"> held in public Git repositories, </w:t>
+      </w:r>
+      <w:r>
+        <w:rPr>
+          <w:rFonts w:asciiTheme="majorHAnsi" w:hAnsiTheme="majorHAnsi"/>
+          <w:szCs w:val="22"/>
+        </w:rPr>
+        <w:t>under edu</w:t>
+      </w:r>
+      <w:r>
+        <w:rPr>
+          <w:rFonts w:asciiTheme="majorHAnsi" w:hAnsiTheme="majorHAnsi"/>
+          <w:i/>
+          <w:szCs w:val="22"/>
+        </w:rPr>
+        <w:t xml:space="preserve"> </w:t>
+      </w:r>
+      <w:r>
+        <w:rPr>
+          <w:rFonts w:asciiTheme="majorHAnsi" w:hAnsiTheme="majorHAnsi"/>
+          <w:szCs w:val="22"/>
+        </w:rPr>
+        <w:t xml:space="preserve">repository of </w:t>
+      </w:r>
+      <w:r>
+        <w:rPr>
+          <w:rFonts w:asciiTheme="majorHAnsi" w:hAnsiTheme="majorHAnsi"/>
+          <w:i/>
+          <w:szCs w:val="22"/>
+        </w:rPr>
+        <w:t xml:space="preserve">biojs </w:t>
+      </w:r>
+      <w:r>
+        <w:rPr>
+          <w:rFonts w:asciiTheme="majorHAnsi" w:hAnsiTheme="majorHAnsi"/>
+          <w:szCs w:val="22"/>
+        </w:rPr>
+        <w:t>project</w:t>
+      </w:r>
+      <w:r>
+        <w:rPr>
+          <w:rFonts w:asciiTheme="majorHAnsi" w:hAnsiTheme="majorHAnsi"/>
+          <w:szCs w:val="22"/>
+        </w:rPr>
+        <w:t>.</w:t>
+      </w:r>
+      <w:r>
+        <w:rPr>
+          <w:rFonts w:asciiTheme="majorHAnsi" w:hAnsiTheme="majorHAnsi"/>
+          <w:i/>
+          <w:szCs w:val="22"/>
+        </w:rPr>
+        <w:t xml:space="preserve"> </w:t>
+      </w:r>
       <w:r>
         <w:rPr>
           <w:rFonts w:asciiTheme="majorHAnsi" w:hAnsiTheme="majorHAnsi"/>
@@ -6626,13 +7236,7 @@
         <w:pStyle w:val="BioJSrecommendations"/>
       </w:pPr>
       <w:r>
-        <w:t xml:space="preserve">Required standards for coding, documentation and testing of bio npm packages or a link to their wikis </w:t>
-      </w:r>
-      <w:r>
-        <w:t>should be outlined</w:t>
-      </w:r>
-      <w:r>
-        <w:t xml:space="preserve"> before </w:t>
+        <w:t xml:space="preserve">Required standards for coding, documentation and testing of bio npm packages or a link to their wikis should be outlined before </w:t>
       </w:r>
       <w:r>
         <w:rPr>
@@ -6686,7 +7290,7 @@
           <w:sz w:val="28"/>
           <w:szCs w:val="28"/>
         </w:rPr>
-        <w:t>Review and update documentation:</w:t>
+        <w:t>Review and update documentation</w:t>
       </w:r>
     </w:p>
     <w:p>
@@ -6733,7 +7337,16 @@
           <w:sz w:val="28"/>
           <w:szCs w:val="28"/>
         </w:rPr>
-        <w:t>Style Guide:</w:t>
+        <w:t>Style Guide</w:t>
+      </w:r>
+      <w:r>
+        <w:rPr>
+          <w:rFonts w:asciiTheme="minorHAnsi" w:hAnsiTheme="minorHAnsi"/>
+          <w:b/>
+          <w:sz w:val="28"/>
+          <w:szCs w:val="28"/>
+        </w:rPr>
+        <w:t>/ Coding Standards</w:t>
       </w:r>
     </w:p>
     <w:p>
@@ -6778,8 +7391,17 @@
           <w:rFonts w:asciiTheme="majorHAnsi" w:hAnsiTheme="majorHAnsi"/>
           <w:szCs w:val="22"/>
         </w:rPr>
-        <w:t xml:space="preserve"> created by Felix Geisendorfer</w:t>
-      </w:r>
+        <w:t xml:space="preserve"> created by Felix </w:t>
+      </w:r>
+      <w:proofErr w:type="spellStart"/>
+      <w:r>
+        <w:rPr>
+          <w:rFonts w:asciiTheme="majorHAnsi" w:hAnsiTheme="majorHAnsi"/>
+          <w:szCs w:val="22"/>
+        </w:rPr>
+        <w:t>Geisendorfer</w:t>
+      </w:r>
+      <w:proofErr w:type="spellEnd"/>
       <w:r>
         <w:rPr>
           <w:rStyle w:val="FootnoteReference"/>
@@ -6800,7 +7422,15 @@
           <w:rFonts w:asciiTheme="majorHAnsi" w:hAnsiTheme="majorHAnsi"/>
           <w:szCs w:val="22"/>
         </w:rPr>
-        <w:t xml:space="preserve"> is licensed under the CC BY-SA 3.0 license</w:t>
+        <w:t xml:space="preserve"> </w:t>
+      </w:r>
+      <w:r>
+        <w:rPr>
+          <w:rFonts w:asciiTheme="majorHAnsi" w:hAnsiTheme="majorHAnsi"/>
+          <w:szCs w:val="22"/>
+        </w:rPr>
+        <w:lastRenderedPageBreak/>
+        <w:t>is licensed under the CC BY-SA 3.0 license</w:t>
       </w:r>
       <w:r>
         <w:rPr>
@@ -6824,15 +7454,6 @@
         </w:rPr>
         <w:t xml:space="preserve"> Example snippets are also provided.</w:t>
       </w:r>
-    </w:p>
-    <w:p>
-      <w:pPr>
-        <w:pStyle w:val="ListParagraph"/>
-        <w:rPr>
-          <w:rFonts w:asciiTheme="majorHAnsi" w:hAnsiTheme="majorHAnsi"/>
-          <w:szCs w:val="22"/>
-        </w:rPr>
-      </w:pPr>
     </w:p>
     <w:p>
       <w:pPr>
@@ -6853,37 +7474,123 @@
           <w:sz w:val="28"/>
           <w:szCs w:val="28"/>
         </w:rPr>
-        <w:t>Testing</w:t>
-      </w:r>
-      <w:r>
-        <w:rPr>
-          <w:rFonts w:asciiTheme="minorHAnsi" w:hAnsiTheme="minorHAnsi"/>
-          <w:b/>
-          <w:sz w:val="28"/>
-          <w:szCs w:val="28"/>
-        </w:rPr>
-        <w:t>:</w:t>
+        <w:t>Source code management</w:t>
       </w:r>
     </w:p>
     <w:p>
       <w:pPr>
         <w:pStyle w:val="ListParagraph"/>
         <w:rPr>
-          <w:rFonts w:asciiTheme="minorHAnsi" w:hAnsiTheme="minorHAnsi"/>
-          <w:b/>
-          <w:sz w:val="28"/>
-          <w:szCs w:val="28"/>
-        </w:rPr>
-      </w:pPr>
+          <w:rFonts w:asciiTheme="majorHAnsi" w:hAnsiTheme="majorHAnsi"/>
+          <w:szCs w:val="22"/>
+        </w:rPr>
+      </w:pPr>
+      <w:r>
+        <w:rPr>
+          <w:rFonts w:asciiTheme="majorHAnsi" w:hAnsiTheme="majorHAnsi"/>
+          <w:szCs w:val="22"/>
+        </w:rPr>
+        <w:t>JavaScript source code</w:t>
+      </w:r>
+      <w:r>
+        <w:rPr>
+          <w:rFonts w:asciiTheme="majorHAnsi" w:hAnsiTheme="majorHAnsi"/>
+          <w:szCs w:val="22"/>
+        </w:rPr>
+        <w:t xml:space="preserve"> (for packages with keyword biojs)</w:t>
+      </w:r>
+      <w:r>
+        <w:rPr>
+          <w:rFonts w:asciiTheme="majorHAnsi" w:hAnsiTheme="majorHAnsi"/>
+          <w:szCs w:val="22"/>
+        </w:rPr>
+        <w:t xml:space="preserve"> is held in public distributed GitHub repositories</w:t>
+      </w:r>
+      <w:r>
+        <w:rPr>
+          <w:rFonts w:asciiTheme="majorHAnsi" w:hAnsiTheme="majorHAnsi"/>
+          <w:szCs w:val="22"/>
+        </w:rPr>
+        <w:t xml:space="preserve">, under </w:t>
+      </w:r>
+      <w:r>
+        <w:rPr>
+          <w:rFonts w:asciiTheme="majorHAnsi" w:hAnsiTheme="majorHAnsi"/>
+          <w:i/>
+          <w:szCs w:val="22"/>
+        </w:rPr>
+        <w:t>biojs-edu</w:t>
+      </w:r>
+      <w:r>
+        <w:rPr>
+          <w:rStyle w:val="FootnoteReference"/>
+          <w:rFonts w:asciiTheme="majorHAnsi" w:hAnsiTheme="majorHAnsi"/>
+          <w:i/>
+          <w:szCs w:val="22"/>
+        </w:rPr>
+        <w:footnoteReference w:id="39"/>
+      </w:r>
+      <w:r>
+        <w:rPr>
+          <w:rFonts w:asciiTheme="majorHAnsi" w:hAnsiTheme="majorHAnsi"/>
+          <w:i/>
+          <w:szCs w:val="22"/>
+        </w:rPr>
+        <w:t xml:space="preserve"> </w:t>
+      </w:r>
+      <w:r>
+        <w:rPr>
+          <w:rFonts w:asciiTheme="majorHAnsi" w:hAnsiTheme="majorHAnsi"/>
+          <w:szCs w:val="22"/>
+        </w:rPr>
+        <w:t>project.</w:t>
+      </w:r>
+      <w:r>
+        <w:rPr>
+          <w:rFonts w:asciiTheme="majorHAnsi" w:hAnsiTheme="majorHAnsi"/>
+          <w:szCs w:val="22"/>
+        </w:rPr>
+        <w:t xml:space="preserve"> The source code is well commented.</w:t>
+      </w:r>
     </w:p>
     <w:p>
       <w:pPr>
         <w:pStyle w:val="ListParagraph"/>
         <w:rPr>
-          <w:rFonts w:asciiTheme="minorHAnsi" w:hAnsiTheme="minorHAnsi"/>
-          <w:b/>
-          <w:sz w:val="28"/>
-          <w:szCs w:val="28"/>
+          <w:rFonts w:asciiTheme="majorHAnsi" w:hAnsiTheme="majorHAnsi"/>
+          <w:szCs w:val="22"/>
+        </w:rPr>
+      </w:pPr>
+    </w:p>
+    <w:p>
+      <w:pPr>
+        <w:pStyle w:val="ListParagraph"/>
+        <w:rPr>
+          <w:rFonts w:asciiTheme="majorHAnsi" w:hAnsiTheme="majorHAnsi"/>
+          <w:szCs w:val="22"/>
+        </w:rPr>
+      </w:pPr>
+      <w:r>
+        <w:rPr>
+          <w:rFonts w:asciiTheme="majorHAnsi" w:hAnsiTheme="majorHAnsi"/>
+          <w:szCs w:val="22"/>
+        </w:rPr>
+        <w:t xml:space="preserve">All the talks, conference material, Google docs and other manually created documents are already under revision control. Since many of these resources have links to source code or example snippets, holding them under version control made this dependence more manageable. </w:t>
+      </w:r>
+      <w:r>
+        <w:rPr>
+          <w:rFonts w:asciiTheme="majorHAnsi" w:hAnsiTheme="majorHAnsi"/>
+          <w:szCs w:val="22"/>
+        </w:rPr>
+        <w:t>Code is properly arranged in relevant directories clearly pointing to documentation, tutorials and other reference materials.</w:t>
+      </w:r>
+    </w:p>
+    <w:p>
+      <w:pPr>
+        <w:pStyle w:val="ListParagraph"/>
+        <w:rPr>
+          <w:rFonts w:asciiTheme="majorHAnsi" w:hAnsiTheme="majorHAnsi"/>
+          <w:szCs w:val="22"/>
         </w:rPr>
       </w:pPr>
     </w:p>
@@ -6906,10 +7613,8 @@
           <w:sz w:val="28"/>
           <w:szCs w:val="28"/>
         </w:rPr>
-        <w:t>Gold Standards:</w:t>
-      </w:r>
-      <w:bookmarkStart w:id="48" w:name="_GoBack"/>
-      <w:bookmarkEnd w:id="48"/>
+        <w:t>Testing</w:t>
+      </w:r>
     </w:p>
     <w:p>
       <w:pPr>
@@ -6919,6 +7624,71 @@
           <w:szCs w:val="22"/>
         </w:rPr>
       </w:pPr>
+      <w:r>
+        <w:rPr>
+          <w:rFonts w:asciiTheme="majorHAnsi" w:hAnsiTheme="majorHAnsi"/>
+          <w:szCs w:val="22"/>
+        </w:rPr>
+        <w:t>Not all the BioJS packages on registry, modules and scripts are subject to testing. The types and levels of testing are not mentioned</w:t>
+      </w:r>
+      <w:r>
+        <w:rPr>
+          <w:rFonts w:asciiTheme="majorHAnsi" w:hAnsiTheme="majorHAnsi"/>
+          <w:szCs w:val="22"/>
+        </w:rPr>
+        <w:t xml:space="preserve"> in the BioJS education material</w:t>
+      </w:r>
+      <w:r>
+        <w:rPr>
+          <w:rFonts w:asciiTheme="majorHAnsi" w:hAnsiTheme="majorHAnsi"/>
+          <w:szCs w:val="22"/>
+        </w:rPr>
+        <w:t>. For e.g.</w:t>
+      </w:r>
+      <w:r>
+        <w:rPr>
+          <w:rFonts w:asciiTheme="majorHAnsi" w:hAnsiTheme="majorHAnsi"/>
+          <w:szCs w:val="22"/>
+        </w:rPr>
+        <w:t xml:space="preserve"> in the tutorial</w:t>
+      </w:r>
+      <w:r>
+        <w:rPr>
+          <w:rStyle w:val="FootnoteReference"/>
+          <w:rFonts w:asciiTheme="majorHAnsi" w:hAnsiTheme="majorHAnsi"/>
+          <w:szCs w:val="22"/>
+        </w:rPr>
+        <w:footnoteReference w:id="40"/>
+      </w:r>
+      <w:r>
+        <w:rPr>
+          <w:rFonts w:asciiTheme="majorHAnsi" w:hAnsiTheme="majorHAnsi"/>
+          <w:szCs w:val="22"/>
+        </w:rPr>
+        <w:t xml:space="preserve"> for building a parser using real data</w:t>
+      </w:r>
+      <w:r>
+        <w:rPr>
+          <w:rFonts w:asciiTheme="majorHAnsi" w:hAnsiTheme="majorHAnsi"/>
+          <w:szCs w:val="22"/>
+        </w:rPr>
+        <w:t xml:space="preserve">, </w:t>
+      </w:r>
+      <w:r>
+        <w:rPr>
+          <w:rFonts w:asciiTheme="majorHAnsi" w:hAnsiTheme="majorHAnsi"/>
+          <w:i/>
+          <w:szCs w:val="22"/>
+        </w:rPr>
+        <w:t xml:space="preserve">test </w:t>
+      </w:r>
+      <w:r>
+        <w:rPr>
+          <w:rFonts w:asciiTheme="majorHAnsi" w:hAnsiTheme="majorHAnsi"/>
+          <w:szCs w:val="22"/>
+        </w:rPr>
+        <w:t xml:space="preserve">section doesn’t state clearly the level and type (unit test/ integration etc.) of testing. </w:t>
+      </w:r>
     </w:p>
     <w:p>
       <w:pPr>
@@ -6929,6 +7699,403 @@
         </w:rPr>
       </w:pPr>
     </w:p>
+    <w:p>
+      <w:pPr>
+        <w:pStyle w:val="ListParagraph"/>
+        <w:rPr>
+          <w:rFonts w:asciiTheme="majorHAnsi" w:hAnsiTheme="majorHAnsi"/>
+          <w:szCs w:val="22"/>
+        </w:rPr>
+      </w:pPr>
+      <w:r>
+        <w:rPr>
+          <w:rFonts w:asciiTheme="majorHAnsi" w:hAnsiTheme="majorHAnsi"/>
+          <w:szCs w:val="22"/>
+        </w:rPr>
+        <w:t>There is only one BioJS package</w:t>
+      </w:r>
+      <w:r>
+        <w:rPr>
+          <w:rStyle w:val="FootnoteReference"/>
+          <w:rFonts w:asciiTheme="majorHAnsi" w:hAnsiTheme="majorHAnsi"/>
+          <w:szCs w:val="22"/>
+        </w:rPr>
+        <w:footnoteReference w:id="41"/>
+      </w:r>
+      <w:r>
+        <w:rPr>
+          <w:rStyle w:val="FootnoteReference"/>
+          <w:rFonts w:asciiTheme="majorHAnsi" w:hAnsiTheme="majorHAnsi"/>
+          <w:szCs w:val="22"/>
+        </w:rPr>
+        <w:footnoteReference w:id="42"/>
+      </w:r>
+      <w:r>
+        <w:rPr>
+          <w:rFonts w:asciiTheme="majorHAnsi" w:hAnsiTheme="majorHAnsi"/>
+          <w:szCs w:val="22"/>
+        </w:rPr>
+        <w:t xml:space="preserve"> with both unit and integration tests with comprehensive documentation.</w:t>
+      </w:r>
+    </w:p>
+    <w:p>
+      <w:pPr>
+        <w:pStyle w:val="ListParagraph"/>
+        <w:rPr>
+          <w:rFonts w:asciiTheme="majorHAnsi" w:hAnsiTheme="majorHAnsi"/>
+          <w:szCs w:val="22"/>
+        </w:rPr>
+      </w:pPr>
+    </w:p>
+    <w:p>
+      <w:pPr>
+        <w:pStyle w:val="BioJSrecommendations"/>
+      </w:pPr>
+      <w:r>
+        <w:t xml:space="preserve">Provide information on a wiki or as a separate tutorial (as a part of tutorial series) on how to write </w:t>
+      </w:r>
+      <w:r>
+        <w:t>and run Mocha unit tests (with different test cases) and at least one of the automated integration tests (phantomjs).</w:t>
+      </w:r>
+    </w:p>
+    <w:p>
+      <w:pPr>
+        <w:pStyle w:val="ListParagraph"/>
+        <w:rPr>
+          <w:rFonts w:asciiTheme="majorHAnsi" w:hAnsiTheme="majorHAnsi"/>
+          <w:szCs w:val="22"/>
+        </w:rPr>
+      </w:pPr>
+    </w:p>
+    <w:p>
+      <w:pPr>
+        <w:pStyle w:val="BioJSrecommendations"/>
+      </w:pPr>
+      <w:r>
+        <w:t>Implement tests for tutorial component</w:t>
+      </w:r>
+      <w:r>
+        <w:rPr>
+          <w:rStyle w:val="FootnoteReference"/>
+          <w:rFonts w:asciiTheme="majorHAnsi" w:hAnsiTheme="majorHAnsi"/>
+        </w:rPr>
+        <w:footnoteReference w:id="43"/>
+      </w:r>
+      <w:r>
+        <w:t xml:space="preserve"> for visualizing snipspector. This could be a good example to show the levels of testing as this imports another snipspector BioJS parser</w:t>
+      </w:r>
+      <w:r>
+        <w:rPr>
+          <w:rStyle w:val="FootnoteReference"/>
+          <w:rFonts w:asciiTheme="majorHAnsi" w:hAnsiTheme="majorHAnsi"/>
+        </w:rPr>
+        <w:footnoteReference w:id="44"/>
+      </w:r>
+      <w:r>
+        <w:t xml:space="preserve"> </w:t>
+      </w:r>
+      <w:r>
+        <w:t>package.</w:t>
+      </w:r>
+    </w:p>
+    <w:p>
+      <w:pPr>
+        <w:pStyle w:val="ListParagraph"/>
+        <w:rPr>
+          <w:rFonts w:asciiTheme="minorHAnsi" w:hAnsiTheme="minorHAnsi"/>
+          <w:b/>
+          <w:sz w:val="28"/>
+          <w:szCs w:val="28"/>
+        </w:rPr>
+      </w:pPr>
+    </w:p>
+    <w:p>
+      <w:pPr>
+        <w:pStyle w:val="ListParagraph"/>
+        <w:numPr>
+          <w:ilvl w:val="0"/>
+          <w:numId w:val="19"/>
+        </w:numPr>
+        <w:rPr>
+          <w:rFonts w:asciiTheme="majorHAnsi" w:hAnsiTheme="majorHAnsi"/>
+          <w:szCs w:val="22"/>
+        </w:rPr>
+      </w:pPr>
+      <w:r>
+        <w:rPr>
+          <w:rFonts w:asciiTheme="minorHAnsi" w:hAnsiTheme="minorHAnsi"/>
+          <w:b/>
+          <w:sz w:val="28"/>
+          <w:szCs w:val="28"/>
+        </w:rPr>
+        <w:t>Gold Standards</w:t>
+      </w:r>
+    </w:p>
+    <w:p>
+      <w:pPr>
+        <w:pStyle w:val="ListParagraph"/>
+        <w:rPr>
+          <w:rFonts w:asciiTheme="majorHAnsi" w:hAnsiTheme="majorHAnsi"/>
+          <w:szCs w:val="22"/>
+        </w:rPr>
+      </w:pPr>
+      <w:r>
+        <w:rPr>
+          <w:rFonts w:asciiTheme="majorHAnsi" w:hAnsiTheme="majorHAnsi"/>
+          <w:szCs w:val="22"/>
+        </w:rPr>
+        <w:t>Gold standards</w:t>
+      </w:r>
+      <w:r>
+        <w:rPr>
+          <w:rStyle w:val="FootnoteReference"/>
+          <w:rFonts w:asciiTheme="majorHAnsi" w:hAnsiTheme="majorHAnsi"/>
+          <w:szCs w:val="22"/>
+        </w:rPr>
+        <w:footnoteReference w:id="45"/>
+      </w:r>
+      <w:r>
+        <w:rPr>
+          <w:rFonts w:asciiTheme="majorHAnsi" w:hAnsiTheme="majorHAnsi"/>
+          <w:szCs w:val="22"/>
+        </w:rPr>
+        <w:t xml:space="preserve"> quite similar to style guide outlines conventions that BioJS encourages its users and developers to follow and that will conform to BioJS standards. </w:t>
+      </w:r>
+    </w:p>
+    <w:p>
+      <w:pPr>
+        <w:pStyle w:val="ListParagraph"/>
+        <w:rPr>
+          <w:rFonts w:asciiTheme="majorHAnsi" w:hAnsiTheme="majorHAnsi"/>
+          <w:szCs w:val="22"/>
+        </w:rPr>
+      </w:pPr>
+    </w:p>
+    <w:p>
+      <w:pPr>
+        <w:pStyle w:val="ListParagraph"/>
+        <w:rPr>
+          <w:rFonts w:asciiTheme="majorHAnsi" w:hAnsiTheme="majorHAnsi"/>
+          <w:szCs w:val="22"/>
+        </w:rPr>
+      </w:pPr>
+      <w:r>
+        <w:rPr>
+          <w:rFonts w:asciiTheme="majorHAnsi" w:hAnsiTheme="majorHAnsi"/>
+          <w:szCs w:val="22"/>
+        </w:rPr>
+        <w:t xml:space="preserve">All the BioJS packages on its registry don’t follow the checklist mentioned as part of its gold standards except few. </w:t>
+      </w:r>
+      <w:r>
+        <w:rPr>
+          <w:rFonts w:asciiTheme="majorHAnsi" w:hAnsiTheme="majorHAnsi"/>
+          <w:szCs w:val="22"/>
+        </w:rPr>
+        <w:t xml:space="preserve">Correlating it with licensing and testing </w:t>
+      </w:r>
+      <w:r>
+        <w:rPr>
+          <w:rFonts w:asciiTheme="majorHAnsi" w:hAnsiTheme="majorHAnsi"/>
+          <w:szCs w:val="22"/>
+        </w:rPr>
+        <w:t xml:space="preserve">as stated earlier, most of the packages are not subject to testing at all and hence; don’t contain unit tests/ integration tests. </w:t>
+      </w:r>
+    </w:p>
+    <w:p>
+      <w:pPr>
+        <w:pStyle w:val="ListParagraph"/>
+        <w:rPr>
+          <w:rFonts w:asciiTheme="majorHAnsi" w:hAnsiTheme="majorHAnsi"/>
+          <w:szCs w:val="22"/>
+        </w:rPr>
+      </w:pPr>
+    </w:p>
+    <w:p>
+      <w:pPr>
+        <w:pStyle w:val="ListParagraph"/>
+        <w:rPr>
+          <w:rFonts w:asciiTheme="majorHAnsi" w:hAnsiTheme="majorHAnsi"/>
+          <w:szCs w:val="22"/>
+        </w:rPr>
+      </w:pPr>
+      <w:r>
+        <w:rPr>
+          <w:rFonts w:asciiTheme="majorHAnsi" w:hAnsiTheme="majorHAnsi"/>
+          <w:szCs w:val="22"/>
+        </w:rPr>
+        <w:t>Add below recommendations to the checklist:</w:t>
+      </w:r>
+    </w:p>
+    <w:p>
+      <w:pPr>
+        <w:pStyle w:val="ListParagraph"/>
+        <w:rPr>
+          <w:rFonts w:asciiTheme="majorHAnsi" w:hAnsiTheme="majorHAnsi"/>
+          <w:szCs w:val="22"/>
+        </w:rPr>
+      </w:pPr>
+    </w:p>
+    <w:p>
+      <w:pPr>
+        <w:pStyle w:val="BioJSrecommendations"/>
+        <w:numPr>
+          <w:ilvl w:val="0"/>
+          <w:numId w:val="23"/>
+        </w:numPr>
+      </w:pPr>
+      <w:r>
+        <w:lastRenderedPageBreak/>
+        <w:t>Release code/ package (i.e. Bio NPM package to be published) should pass the test suite when Travis CI platform is taking care of running the tests and deploying BioJS packages.</w:t>
+      </w:r>
+    </w:p>
+    <w:p>
+      <w:pPr>
+        <w:pStyle w:val="BioJSrecommendations"/>
+        <w:ind w:left="1080"/>
+      </w:pPr>
+    </w:p>
+    <w:p>
+      <w:pPr>
+        <w:pStyle w:val="BioJSrecommendations"/>
+        <w:numPr>
+          <w:ilvl w:val="0"/>
+          <w:numId w:val="23"/>
+        </w:numPr>
+      </w:pPr>
+      <w:r>
+        <w:t>LICENSE: Add copyright and license statements to each BioJS package repository.</w:t>
+      </w:r>
+    </w:p>
+    <w:p>
+      <w:pPr>
+        <w:pStyle w:val="BioJSrecommendations"/>
+        <w:ind w:left="1080"/>
+      </w:pPr>
+    </w:p>
+    <w:p>
+      <w:pPr>
+        <w:pStyle w:val="ListParagraph"/>
+        <w:numPr>
+          <w:ilvl w:val="0"/>
+          <w:numId w:val="19"/>
+        </w:numPr>
+      </w:pPr>
+      <w:r>
+        <w:rPr>
+          <w:rFonts w:asciiTheme="minorHAnsi" w:hAnsiTheme="minorHAnsi"/>
+          <w:b/>
+          <w:sz w:val="28"/>
+          <w:szCs w:val="28"/>
+        </w:rPr>
+        <w:t>Dependencies on third-party software</w:t>
+      </w:r>
+    </w:p>
+    <w:p>
+      <w:pPr>
+        <w:ind w:left="720"/>
+      </w:pPr>
+      <w:r>
+        <w:t xml:space="preserve">Some of the third-party dependencies are mentioned in the tutorials e.g. Mocha test framework, Travis-CI continuous integration and deployment platform. </w:t>
+      </w:r>
+    </w:p>
+    <w:p>
+      <w:pPr>
+        <w:ind w:left="720"/>
+      </w:pPr>
+    </w:p>
+    <w:p>
+      <w:pPr>
+        <w:ind w:left="720"/>
+      </w:pPr>
+      <w:r>
+        <w:t>Gold Standards</w:t>
+      </w:r>
+      <w:r>
+        <w:rPr>
+          <w:rStyle w:val="FootnoteReference"/>
+        </w:rPr>
+        <w:footnoteReference w:id="46"/>
+      </w:r>
+      <w:r>
+        <w:t xml:space="preserve">, </w:t>
+      </w:r>
+      <w:r>
+        <w:t>tutorial series</w:t>
+      </w:r>
+      <w:r>
+        <w:t xml:space="preserve"> and other BioJS web resources</w:t>
+      </w:r>
+      <w:r>
+        <w:t xml:space="preserve"> provide the list of development, testi</w:t>
+      </w:r>
+      <w:r>
+        <w:t>ng and deployment environments along with the links to their sources and websites.</w:t>
+      </w:r>
+    </w:p>
+    <w:p>
+      <w:pPr>
+        <w:tabs>
+          <w:tab w:val="left" w:pos="2260"/>
+        </w:tabs>
+        <w:rPr>
+          <w:rFonts w:ascii="Courier" w:hAnsi="Courier"/>
+          <w:b/>
+          <w:szCs w:val="22"/>
+        </w:rPr>
+      </w:pPr>
+    </w:p>
+    <w:p>
+      <w:pPr>
+        <w:tabs>
+          <w:tab w:val="left" w:pos="2260"/>
+        </w:tabs>
+        <w:rPr>
+          <w:rFonts w:asciiTheme="minorHAnsi" w:hAnsiTheme="minorHAnsi"/>
+          <w:b/>
+          <w:sz w:val="32"/>
+          <w:szCs w:val="32"/>
+        </w:rPr>
+      </w:pPr>
+      <w:r>
+        <w:rPr>
+          <w:rFonts w:asciiTheme="minorHAnsi" w:hAnsiTheme="minorHAnsi"/>
+          <w:b/>
+          <w:sz w:val="32"/>
+          <w:szCs w:val="32"/>
+        </w:rPr>
+        <w:t>9</w:t>
+      </w:r>
+      <w:r>
+        <w:rPr>
+          <w:rFonts w:asciiTheme="minorHAnsi" w:hAnsiTheme="minorHAnsi"/>
+          <w:b/>
+          <w:sz w:val="32"/>
+          <w:szCs w:val="32"/>
+        </w:rPr>
+        <w:t xml:space="preserve"> </w:t>
+      </w:r>
+      <w:r>
+        <w:rPr>
+          <w:rFonts w:asciiTheme="minorHAnsi" w:hAnsiTheme="minorHAnsi"/>
+          <w:b/>
+          <w:sz w:val="32"/>
+          <w:szCs w:val="32"/>
+        </w:rPr>
+        <w:t>Project Organis</w:t>
+      </w:r>
+      <w:bookmarkStart w:id="66" w:name="_GoBack"/>
+      <w:bookmarkEnd w:id="66"/>
+      <w:r>
+        <w:rPr>
+          <w:rFonts w:asciiTheme="minorHAnsi" w:hAnsiTheme="minorHAnsi"/>
+          <w:b/>
+          <w:sz w:val="32"/>
+          <w:szCs w:val="32"/>
+        </w:rPr>
+        <w:t>ation and Governance</w:t>
+      </w:r>
+    </w:p>
+    <w:p/>
     <w:sectPr>
       <w:headerReference w:type="default" r:id="rId18"/>
       <w:footerReference w:type="default" r:id="rId19"/>
@@ -7200,7 +8367,7 @@
         <w:rFonts w:cs="Arial"/>
         <w:noProof/>
       </w:rPr>
-      <w:t>13</w:t>
+      <w:t>14</w:t>
     </w:r>
     <w:r>
       <w:rPr>
@@ -8155,6 +9322,198 @@
             <w:rStyle w:val="Hyperlink"/>
           </w:rPr>
           <w:t>http://creativecommons.org/licenses/by-sa/3.0/</w:t>
+        </w:r>
+      </w:hyperlink>
+    </w:p>
+  </w:footnote>
+  <w:footnote w:id="39">
+    <w:p>
+      <w:pPr>
+        <w:pStyle w:val="FootnoteText"/>
+      </w:pPr>
+      <w:r>
+        <w:rPr>
+          <w:rStyle w:val="FootnoteReference"/>
+        </w:rPr>
+        <w:footnoteRef/>
+      </w:r>
+      <w:r>
+        <w:t xml:space="preserve"> </w:t>
+      </w:r>
+      <w:hyperlink r:id="rId39" w:history="1">
+        <w:r>
+          <w:rPr>
+            <w:rStyle w:val="Hyperlink"/>
+          </w:rPr>
+          <w:t>https://github.com/biojs-edu</w:t>
+        </w:r>
+      </w:hyperlink>
+    </w:p>
+  </w:footnote>
+  <w:footnote w:id="40">
+    <w:p>
+      <w:pPr>
+        <w:pStyle w:val="FootnoteText"/>
+      </w:pPr>
+      <w:r>
+        <w:rPr>
+          <w:rStyle w:val="FootnoteReference"/>
+        </w:rPr>
+        <w:footnoteRef/>
+      </w:r>
+      <w:r>
+        <w:t xml:space="preserve"> </w:t>
+      </w:r>
+      <w:hyperlink r:id="rId40" w:history="1">
+        <w:r>
+          <w:rPr>
+            <w:rStyle w:val="Hyperlink"/>
+          </w:rPr>
+          <w:t>http://edu.biojs.net/series/102/50_real_parser.html</w:t>
+        </w:r>
+      </w:hyperlink>
+    </w:p>
+  </w:footnote>
+  <w:footnote w:id="41">
+    <w:p>
+      <w:pPr>
+        <w:pStyle w:val="FootnoteText"/>
+      </w:pPr>
+      <w:r>
+        <w:rPr>
+          <w:rStyle w:val="FootnoteReference"/>
+        </w:rPr>
+        <w:footnoteRef/>
+      </w:r>
+      <w:r>
+        <w:t xml:space="preserve"> </w:t>
+      </w:r>
+      <w:hyperlink r:id="rId41" w:history="1">
+        <w:r>
+          <w:rPr>
+            <w:rStyle w:val="Hyperlink"/>
+          </w:rPr>
+          <w:t>https://github.com/greenify/biojs-vis-msa</w:t>
+        </w:r>
+      </w:hyperlink>
+    </w:p>
+  </w:footnote>
+  <w:footnote w:id="42">
+    <w:p>
+      <w:pPr>
+        <w:pStyle w:val="FootnoteText"/>
+      </w:pPr>
+      <w:r>
+        <w:rPr>
+          <w:rStyle w:val="FootnoteReference"/>
+        </w:rPr>
+        <w:footnoteRef/>
+      </w:r>
+      <w:r>
+        <w:t xml:space="preserve"> </w:t>
+      </w:r>
+      <w:hyperlink r:id="rId42" w:history="1">
+        <w:r>
+          <w:rPr>
+            <w:rStyle w:val="Hyperlink"/>
+          </w:rPr>
+          <w:t>http://biojs-msa.org/</w:t>
+        </w:r>
+      </w:hyperlink>
+    </w:p>
+  </w:footnote>
+  <w:footnote w:id="43">
+    <w:p>
+      <w:pPr>
+        <w:pStyle w:val="FootnoteText"/>
+      </w:pPr>
+      <w:r>
+        <w:rPr>
+          <w:rStyle w:val="FootnoteReference"/>
+        </w:rPr>
+        <w:footnoteRef/>
+      </w:r>
+      <w:r>
+        <w:t xml:space="preserve"> </w:t>
+      </w:r>
+      <w:hyperlink r:id="rId43" w:history="1">
+        <w:r>
+          <w:rPr>
+            <w:rStyle w:val="Hyperlink"/>
+          </w:rPr>
+          <w:t>https://github.com/biojs-edu/biojs-vis-snipspector</w:t>
+        </w:r>
+      </w:hyperlink>
+    </w:p>
+  </w:footnote>
+  <w:footnote w:id="44">
+    <w:p>
+      <w:pPr>
+        <w:pStyle w:val="FootnoteText"/>
+      </w:pPr>
+      <w:r>
+        <w:rPr>
+          <w:rStyle w:val="FootnoteReference"/>
+        </w:rPr>
+        <w:footnoteRef/>
+      </w:r>
+      <w:r>
+        <w:t xml:space="preserve"> </w:t>
+      </w:r>
+      <w:hyperlink r:id="rId44" w:history="1">
+        <w:r>
+          <w:rPr>
+            <w:rStyle w:val="Hyperlink"/>
+          </w:rPr>
+          <w:t>https://github.com/biojs-edu/biojs-io-snipspector</w:t>
+        </w:r>
+      </w:hyperlink>
+    </w:p>
+  </w:footnote>
+  <w:footnote w:id="45">
+    <w:p>
+      <w:pPr>
+        <w:pStyle w:val="FootnoteText"/>
+      </w:pPr>
+      <w:r>
+        <w:rPr>
+          <w:rStyle w:val="FootnoteReference"/>
+        </w:rPr>
+        <w:footnoteRef/>
+      </w:r>
+      <w:r>
+        <w:t xml:space="preserve"> </w:t>
+      </w:r>
+      <w:hyperlink r:id="rId45" w:history="1">
+        <w:r>
+          <w:rPr>
+            <w:rStyle w:val="Hyperlink"/>
+          </w:rPr>
+          <w:t>http://edu.biojs.net/series/102/70_gold_standard.html</w:t>
+        </w:r>
+      </w:hyperlink>
+    </w:p>
+  </w:footnote>
+  <w:footnote w:id="46">
+    <w:p>
+      <w:pPr>
+        <w:pStyle w:val="FootnoteText"/>
+      </w:pPr>
+      <w:r>
+        <w:rPr>
+          <w:rStyle w:val="FootnoteReference"/>
+        </w:rPr>
+        <w:footnoteRef/>
+      </w:r>
+      <w:r>
+        <w:t xml:space="preserve"> </w:t>
+      </w:r>
+      <w:hyperlink r:id="rId46" w:history="1">
+        <w:r>
+          <w:rPr>
+            <w:rStyle w:val="Hyperlink"/>
+          </w:rPr>
+          <w:t>http://edu.biojs.net/series/102/70_gold_standard.html</w:t>
         </w:r>
       </w:hyperlink>
     </w:p>
@@ -8916,7 +10275,7 @@
   <w:abstractNum w:abstractNumId="4">
     <w:nsid w:val="15CB4535"/>
     <w:multiLevelType w:val="hybridMultilevel"/>
-    <w:tmpl w:val="5308D4A4"/>
+    <w:tmpl w:val="338CCC82"/>
     <w:lvl w:ilvl="0" w:tplc="04090001">
       <w:start w:val="1"/>
       <w:numFmt w:val="bullet"/>
@@ -9751,6 +11110,92 @@
     </w:lvl>
   </w:abstractNum>
   <w:abstractNum w:abstractNumId="11">
+    <w:nsid w:val="3530433E"/>
+    <w:multiLevelType w:val="hybridMultilevel"/>
+    <w:tmpl w:val="B5E48E74"/>
+    <w:lvl w:ilvl="0" w:tplc="0409000F">
+      <w:start w:val="1"/>
+      <w:numFmt w:val="decimal"/>
+      <w:lvlText w:val="%1."/>
+      <w:lvlJc w:val="left"/>
+      <w:pPr>
+        <w:ind w:left="1440" w:hanging="360"/>
+      </w:pPr>
+    </w:lvl>
+    <w:lvl w:ilvl="1" w:tplc="04090019" w:tentative="1">
+      <w:start w:val="1"/>
+      <w:numFmt w:val="lowerLetter"/>
+      <w:lvlText w:val="%2."/>
+      <w:lvlJc w:val="left"/>
+      <w:pPr>
+        <w:ind w:left="2160" w:hanging="360"/>
+      </w:pPr>
+    </w:lvl>
+    <w:lvl w:ilvl="2" w:tplc="0409001B" w:tentative="1">
+      <w:start w:val="1"/>
+      <w:numFmt w:val="lowerRoman"/>
+      <w:lvlText w:val="%3."/>
+      <w:lvlJc w:val="right"/>
+      <w:pPr>
+        <w:ind w:left="2880" w:hanging="180"/>
+      </w:pPr>
+    </w:lvl>
+    <w:lvl w:ilvl="3" w:tplc="0409000F" w:tentative="1">
+      <w:start w:val="1"/>
+      <w:numFmt w:val="decimal"/>
+      <w:lvlText w:val="%4."/>
+      <w:lvlJc w:val="left"/>
+      <w:pPr>
+        <w:ind w:left="3600" w:hanging="360"/>
+      </w:pPr>
+    </w:lvl>
+    <w:lvl w:ilvl="4" w:tplc="04090019" w:tentative="1">
+      <w:start w:val="1"/>
+      <w:numFmt w:val="lowerLetter"/>
+      <w:lvlText w:val="%5."/>
+      <w:lvlJc w:val="left"/>
+      <w:pPr>
+        <w:ind w:left="4320" w:hanging="360"/>
+      </w:pPr>
+    </w:lvl>
+    <w:lvl w:ilvl="5" w:tplc="0409001B" w:tentative="1">
+      <w:start w:val="1"/>
+      <w:numFmt w:val="lowerRoman"/>
+      <w:lvlText w:val="%6."/>
+      <w:lvlJc w:val="right"/>
+      <w:pPr>
+        <w:ind w:left="5040" w:hanging="180"/>
+      </w:pPr>
+    </w:lvl>
+    <w:lvl w:ilvl="6" w:tplc="0409000F" w:tentative="1">
+      <w:start w:val="1"/>
+      <w:numFmt w:val="decimal"/>
+      <w:lvlText w:val="%7."/>
+      <w:lvlJc w:val="left"/>
+      <w:pPr>
+        <w:ind w:left="5760" w:hanging="360"/>
+      </w:pPr>
+    </w:lvl>
+    <w:lvl w:ilvl="7" w:tplc="04090019" w:tentative="1">
+      <w:start w:val="1"/>
+      <w:numFmt w:val="lowerLetter"/>
+      <w:lvlText w:val="%8."/>
+      <w:lvlJc w:val="left"/>
+      <w:pPr>
+        <w:ind w:left="6480" w:hanging="360"/>
+      </w:pPr>
+    </w:lvl>
+    <w:lvl w:ilvl="8" w:tplc="0409001B" w:tentative="1">
+      <w:start w:val="1"/>
+      <w:numFmt w:val="lowerRoman"/>
+      <w:lvlText w:val="%9."/>
+      <w:lvlJc w:val="right"/>
+      <w:pPr>
+        <w:ind w:left="7200" w:hanging="180"/>
+      </w:pPr>
+    </w:lvl>
+  </w:abstractNum>
+  <w:abstractNum w:abstractNumId="12">
     <w:nsid w:val="3B7D6981"/>
     <w:multiLevelType w:val="hybridMultilevel"/>
     <w:tmpl w:val="A2DEB51E"/>
@@ -9863,7 +11308,93 @@
       </w:rPr>
     </w:lvl>
   </w:abstractNum>
-  <w:abstractNum w:abstractNumId="12">
+  <w:abstractNum w:abstractNumId="13">
+    <w:nsid w:val="40AD7411"/>
+    <w:multiLevelType w:val="hybridMultilevel"/>
+    <w:tmpl w:val="28745026"/>
+    <w:lvl w:ilvl="0" w:tplc="0409000F">
+      <w:start w:val="1"/>
+      <w:numFmt w:val="decimal"/>
+      <w:lvlText w:val="%1."/>
+      <w:lvlJc w:val="left"/>
+      <w:pPr>
+        <w:ind w:left="1440" w:hanging="360"/>
+      </w:pPr>
+    </w:lvl>
+    <w:lvl w:ilvl="1" w:tplc="04090019" w:tentative="1">
+      <w:start w:val="1"/>
+      <w:numFmt w:val="lowerLetter"/>
+      <w:lvlText w:val="%2."/>
+      <w:lvlJc w:val="left"/>
+      <w:pPr>
+        <w:ind w:left="2160" w:hanging="360"/>
+      </w:pPr>
+    </w:lvl>
+    <w:lvl w:ilvl="2" w:tplc="0409001B" w:tentative="1">
+      <w:start w:val="1"/>
+      <w:numFmt w:val="lowerRoman"/>
+      <w:lvlText w:val="%3."/>
+      <w:lvlJc w:val="right"/>
+      <w:pPr>
+        <w:ind w:left="2880" w:hanging="180"/>
+      </w:pPr>
+    </w:lvl>
+    <w:lvl w:ilvl="3" w:tplc="0409000F" w:tentative="1">
+      <w:start w:val="1"/>
+      <w:numFmt w:val="decimal"/>
+      <w:lvlText w:val="%4."/>
+      <w:lvlJc w:val="left"/>
+      <w:pPr>
+        <w:ind w:left="3600" w:hanging="360"/>
+      </w:pPr>
+    </w:lvl>
+    <w:lvl w:ilvl="4" w:tplc="04090019" w:tentative="1">
+      <w:start w:val="1"/>
+      <w:numFmt w:val="lowerLetter"/>
+      <w:lvlText w:val="%5."/>
+      <w:lvlJc w:val="left"/>
+      <w:pPr>
+        <w:ind w:left="4320" w:hanging="360"/>
+      </w:pPr>
+    </w:lvl>
+    <w:lvl w:ilvl="5" w:tplc="0409001B" w:tentative="1">
+      <w:start w:val="1"/>
+      <w:numFmt w:val="lowerRoman"/>
+      <w:lvlText w:val="%6."/>
+      <w:lvlJc w:val="right"/>
+      <w:pPr>
+        <w:ind w:left="5040" w:hanging="180"/>
+      </w:pPr>
+    </w:lvl>
+    <w:lvl w:ilvl="6" w:tplc="0409000F" w:tentative="1">
+      <w:start w:val="1"/>
+      <w:numFmt w:val="decimal"/>
+      <w:lvlText w:val="%7."/>
+      <w:lvlJc w:val="left"/>
+      <w:pPr>
+        <w:ind w:left="5760" w:hanging="360"/>
+      </w:pPr>
+    </w:lvl>
+    <w:lvl w:ilvl="7" w:tplc="04090019" w:tentative="1">
+      <w:start w:val="1"/>
+      <w:numFmt w:val="lowerLetter"/>
+      <w:lvlText w:val="%8."/>
+      <w:lvlJc w:val="left"/>
+      <w:pPr>
+        <w:ind w:left="6480" w:hanging="360"/>
+      </w:pPr>
+    </w:lvl>
+    <w:lvl w:ilvl="8" w:tplc="0409001B" w:tentative="1">
+      <w:start w:val="1"/>
+      <w:numFmt w:val="lowerRoman"/>
+      <w:lvlText w:val="%9."/>
+      <w:lvlJc w:val="right"/>
+      <w:pPr>
+        <w:ind w:left="7200" w:hanging="180"/>
+      </w:pPr>
+    </w:lvl>
+  </w:abstractNum>
+  <w:abstractNum w:abstractNumId="14">
     <w:nsid w:val="489718D6"/>
     <w:multiLevelType w:val="multilevel"/>
     <w:tmpl w:val="F476E2EE"/>
@@ -10010,7 +11541,7 @@
       </w:rPr>
     </w:lvl>
   </w:abstractNum>
-  <w:abstractNum w:abstractNumId="13">
+  <w:abstractNum w:abstractNumId="15">
     <w:nsid w:val="529A2B5A"/>
     <w:multiLevelType w:val="hybridMultilevel"/>
     <w:tmpl w:val="9DAA29E6"/>
@@ -10123,7 +11654,7 @@
       </w:rPr>
     </w:lvl>
   </w:abstractNum>
-  <w:abstractNum w:abstractNumId="14">
+  <w:abstractNum w:abstractNumId="16">
     <w:nsid w:val="55DD5030"/>
     <w:multiLevelType w:val="hybridMultilevel"/>
     <w:tmpl w:val="DB8287FA"/>
@@ -10236,7 +11767,7 @@
       </w:rPr>
     </w:lvl>
   </w:abstractNum>
-  <w:abstractNum w:abstractNumId="15">
+  <w:abstractNum w:abstractNumId="17">
     <w:nsid w:val="6D70270D"/>
     <w:multiLevelType w:val="hybridMultilevel"/>
     <w:tmpl w:val="D212AC4A"/>
@@ -10349,7 +11880,7 @@
       </w:rPr>
     </w:lvl>
   </w:abstractNum>
-  <w:abstractNum w:abstractNumId="16">
+  <w:abstractNum w:abstractNumId="18">
     <w:nsid w:val="6DC01EB0"/>
     <w:multiLevelType w:val="hybridMultilevel"/>
     <w:tmpl w:val="A9D6F642"/>
@@ -10493,7 +12024,7 @@
       </w:rPr>
     </w:lvl>
   </w:abstractNum>
-  <w:abstractNum w:abstractNumId="17">
+  <w:abstractNum w:abstractNumId="19">
     <w:nsid w:val="74437EE2"/>
     <w:multiLevelType w:val="hybridMultilevel"/>
     <w:tmpl w:val="E6980706"/>
@@ -10606,7 +12137,7 @@
       </w:rPr>
     </w:lvl>
   </w:abstractNum>
-  <w:abstractNum w:abstractNumId="18">
+  <w:abstractNum w:abstractNumId="20">
     <w:nsid w:val="79EB0114"/>
     <w:multiLevelType w:val="hybridMultilevel"/>
     <w:tmpl w:val="F62805F0"/>
@@ -10747,7 +12278,7 @@
       </w:rPr>
     </w:lvl>
   </w:abstractNum>
-  <w:abstractNum w:abstractNumId="19">
+  <w:abstractNum w:abstractNumId="21">
     <w:nsid w:val="7A6B3DA8"/>
     <w:multiLevelType w:val="hybridMultilevel"/>
     <w:tmpl w:val="21BC7C88"/>
@@ -10860,7 +12391,7 @@
       </w:rPr>
     </w:lvl>
   </w:abstractNum>
-  <w:abstractNum w:abstractNumId="20">
+  <w:abstractNum w:abstractNumId="22">
     <w:nsid w:val="7EBF3793"/>
     <w:multiLevelType w:val="hybridMultilevel"/>
     <w:tmpl w:val="CEE25A3A"/>
@@ -11007,10 +12538,10 @@
     </w:lvl>
   </w:abstractNum>
   <w:num w:numId="1">
-    <w:abstractNumId w:val="12"/>
+    <w:abstractNumId w:val="14"/>
   </w:num>
   <w:num w:numId="2">
-    <w:abstractNumId w:val="20"/>
+    <w:abstractNumId w:val="22"/>
   </w:num>
   <w:num w:numId="3">
     <w:abstractNumId w:val="7"/>
@@ -11022,10 +12553,10 @@
     <w:abstractNumId w:val="6"/>
   </w:num>
   <w:num w:numId="6">
-    <w:abstractNumId w:val="18"/>
+    <w:abstractNumId w:val="20"/>
   </w:num>
   <w:num w:numId="7">
-    <w:abstractNumId w:val="16"/>
+    <w:abstractNumId w:val="18"/>
   </w:num>
   <w:num w:numId="8">
     <w:abstractNumId w:val="9"/>
@@ -11034,19 +12565,19 @@
     <w:abstractNumId w:val="3"/>
   </w:num>
   <w:num w:numId="10">
-    <w:abstractNumId w:val="13"/>
+    <w:abstractNumId w:val="15"/>
   </w:num>
   <w:num w:numId="11">
-    <w:abstractNumId w:val="19"/>
+    <w:abstractNumId w:val="21"/>
   </w:num>
   <w:num w:numId="12">
-    <w:abstractNumId w:val="15"/>
+    <w:abstractNumId w:val="17"/>
   </w:num>
   <w:num w:numId="13">
     <w:abstractNumId w:val="5"/>
   </w:num>
   <w:num w:numId="14">
-    <w:abstractNumId w:val="14"/>
+    <w:abstractNumId w:val="16"/>
   </w:num>
   <w:num w:numId="15">
     <w:abstractNumId w:val="8"/>
@@ -11064,9 +12595,15 @@
     <w:abstractNumId w:val="4"/>
   </w:num>
   <w:num w:numId="20">
-    <w:abstractNumId w:val="17"/>
+    <w:abstractNumId w:val="19"/>
   </w:num>
   <w:num w:numId="21">
+    <w:abstractNumId w:val="12"/>
+  </w:num>
+  <w:num w:numId="22">
+    <w:abstractNumId w:val="13"/>
+  </w:num>
+  <w:num w:numId="23">
     <w:abstractNumId w:val="11"/>
   </w:num>
   <w:numIdMacAtCleanup w:val="15"/>
@@ -13747,7 +15284,7 @@
 </file>
 
 <file path=customXml/itemProps1.xml><?xml version="1.0" encoding="utf-8"?>
-<ds:datastoreItem xmlns:ds="http://schemas.openxmlformats.org/officeDocument/2006/customXml" ds:itemID="{FBCB1BCD-D0E9-9C40-82F7-F2716CF26165}">
+<ds:datastoreItem xmlns:ds="http://schemas.openxmlformats.org/officeDocument/2006/customXml" ds:itemID="{F911B8F7-AFD7-C44B-8372-64A8B91B41D7}">
   <ds:schemaRefs>
     <ds:schemaRef ds:uri="http://schemas.openxmlformats.org/officeDocument/2006/bibliography"/>
   </ds:schemaRefs>

</xml_diff>